<commit_message>
added alternate DFS to check if memory usage is down
</commit_message>
<xml_diff>
--- a/ai_assignment1/doc/wilkes.ian.ai_writeup.docx
+++ b/ai_assignment1/doc/wilkes.ian.ai_writeup.docx
@@ -2745,7 +2745,7 @@
       <w:pPr>
         <w:spacing w:line="240" w:lineRule="auto"/>
         <w:rPr>
-          <w:rFonts w:ascii="Times New Roman" w:hAnsi="Times New Roman" w:cs="Times New Roman"/>
+          <w:rFonts w:ascii="Times New Roman" w:eastAsiaTheme="minorEastAsia" w:hAnsi="Times New Roman" w:cs="Times New Roman"/>
           <w:sz w:val="24"/>
           <w:szCs w:val="24"/>
         </w:rPr>
@@ -2822,6 +2822,32 @@
         </w:rPr>
         <w:lastRenderedPageBreak/>
         <w:t>almost certainly result in more nodes being expanded than for the regular Manhattan distance heuristic.</w:t>
+      </w:r>
+    </w:p>
+    <w:p>
+      <w:pPr>
+        <w:spacing w:line="240" w:lineRule="auto"/>
+        <w:rPr>
+          <w:rFonts w:ascii="Times New Roman" w:hAnsi="Times New Roman" w:cs="Times New Roman"/>
+          <w:sz w:val="24"/>
+          <w:szCs w:val="24"/>
+        </w:rPr>
+      </w:pPr>
+      <w:r>
+        <w:rPr>
+          <w:rFonts w:ascii="Times New Roman" w:eastAsiaTheme="minorEastAsia" w:hAnsi="Times New Roman" w:cs="Times New Roman"/>
+          <w:sz w:val="24"/>
+          <w:szCs w:val="24"/>
+        </w:rPr>
+        <w:t>11. The Euclidean distance between two locations on the globe may take aircraft through said globe.  This is somewhat of a problem when trying to fly.  A better heuristic c</w:t>
+      </w:r>
+      <w:r>
+        <w:rPr>
+          <w:rFonts w:ascii="Times New Roman" w:eastAsiaTheme="minorEastAsia" w:hAnsi="Times New Roman" w:cs="Times New Roman"/>
+          <w:sz w:val="24"/>
+          <w:szCs w:val="24"/>
+        </w:rPr>
+        <w:t xml:space="preserve">ould be the shortest arc length on the surface of the earth from the origin to the destination. </w:t>
       </w:r>
       <w:bookmarkStart w:id="0" w:name="_GoBack"/>
       <w:bookmarkEnd w:id="0"/>

</xml_diff>

<commit_message>
updated doc, much better performance with single node dfs
</commit_message>
<xml_diff>
--- a/ai_assignment1/doc/wilkes.ian.ai_writeup.docx
+++ b/ai_assignment1/doc/wilkes.ian.ai_writeup.docx
@@ -87,13 +87,13 @@
         <w:gridCol w:w="950"/>
         <w:gridCol w:w="936"/>
         <w:gridCol w:w="756"/>
-        <w:gridCol w:w="702"/>
-        <w:gridCol w:w="1016"/>
-        <w:gridCol w:w="762"/>
-        <w:gridCol w:w="719"/>
+        <w:gridCol w:w="700"/>
+        <w:gridCol w:w="2121"/>
+        <w:gridCol w:w="761"/>
         <w:gridCol w:w="936"/>
-        <w:gridCol w:w="766"/>
-        <w:gridCol w:w="721"/>
+        <w:gridCol w:w="936"/>
+        <w:gridCol w:w="764"/>
+        <w:gridCol w:w="716"/>
       </w:tblGrid>
       <w:tr>
         <w:tc>
@@ -121,7 +121,7 @@
         </w:tc>
         <w:tc>
           <w:tcPr>
-            <w:tcW w:w="2234" w:type="dxa"/>
+            <w:tcW w:w="2393" w:type="dxa"/>
             <w:gridSpan w:val="3"/>
           </w:tcPr>
           <w:p>
@@ -144,7 +144,7 @@
         </w:tc>
         <w:tc>
           <w:tcPr>
-            <w:tcW w:w="2497" w:type="dxa"/>
+            <w:tcW w:w="3812" w:type="dxa"/>
             <w:gridSpan w:val="3"/>
           </w:tcPr>
           <w:p>
@@ -167,7 +167,7 @@
         </w:tc>
         <w:tc>
           <w:tcPr>
-            <w:tcW w:w="2263" w:type="dxa"/>
+            <w:tcW w:w="2421" w:type="dxa"/>
             <w:gridSpan w:val="3"/>
           </w:tcPr>
           <w:p>
@@ -207,7 +207,7 @@
         </w:tc>
         <w:tc>
           <w:tcPr>
-            <w:tcW w:w="776" w:type="dxa"/>
+            <w:tcW w:w="936" w:type="dxa"/>
           </w:tcPr>
           <w:p>
             <w:pPr>
@@ -251,7 +251,7 @@
         </w:tc>
         <w:tc>
           <w:tcPr>
-            <w:tcW w:w="702" w:type="dxa"/>
+            <w:tcW w:w="701" w:type="dxa"/>
           </w:tcPr>
           <w:p>
             <w:pPr>
@@ -273,7 +273,7 @@
         </w:tc>
         <w:tc>
           <w:tcPr>
-            <w:tcW w:w="1016" w:type="dxa"/>
+            <w:tcW w:w="2337" w:type="dxa"/>
           </w:tcPr>
           <w:p>
             <w:pPr>
@@ -317,7 +317,7 @@
         </w:tc>
         <w:tc>
           <w:tcPr>
-            <w:tcW w:w="719" w:type="dxa"/>
+            <w:tcW w:w="713" w:type="dxa"/>
           </w:tcPr>
           <w:p>
             <w:pPr>
@@ -339,7 +339,7 @@
         </w:tc>
         <w:tc>
           <w:tcPr>
-            <w:tcW w:w="776" w:type="dxa"/>
+            <w:tcW w:w="936" w:type="dxa"/>
           </w:tcPr>
           <w:p>
             <w:pPr>
@@ -361,7 +361,7 @@
         </w:tc>
         <w:tc>
           <w:tcPr>
-            <w:tcW w:w="766" w:type="dxa"/>
+            <w:tcW w:w="765" w:type="dxa"/>
           </w:tcPr>
           <w:p>
             <w:pPr>
@@ -383,7 +383,7 @@
         </w:tc>
         <w:tc>
           <w:tcPr>
-            <w:tcW w:w="721" w:type="dxa"/>
+            <w:tcW w:w="720" w:type="dxa"/>
           </w:tcPr>
           <w:p>
             <w:pPr>
@@ -429,7 +429,7 @@
         </w:tc>
         <w:tc>
           <w:tcPr>
-            <w:tcW w:w="776" w:type="dxa"/>
+            <w:tcW w:w="936" w:type="dxa"/>
           </w:tcPr>
           <w:p>
             <w:pPr>
@@ -473,7 +473,7 @@
         </w:tc>
         <w:tc>
           <w:tcPr>
-            <w:tcW w:w="702" w:type="dxa"/>
+            <w:tcW w:w="701" w:type="dxa"/>
           </w:tcPr>
           <w:p>
             <w:pPr>
@@ -495,7 +495,7 @@
         </w:tc>
         <w:tc>
           <w:tcPr>
-            <w:tcW w:w="1016" w:type="dxa"/>
+            <w:tcW w:w="2337" w:type="dxa"/>
           </w:tcPr>
           <w:p>
             <w:pPr>
@@ -539,7 +539,7 @@
         </w:tc>
         <w:tc>
           <w:tcPr>
-            <w:tcW w:w="719" w:type="dxa"/>
+            <w:tcW w:w="713" w:type="dxa"/>
           </w:tcPr>
           <w:p>
             <w:pPr>
@@ -561,7 +561,7 @@
         </w:tc>
         <w:tc>
           <w:tcPr>
-            <w:tcW w:w="776" w:type="dxa"/>
+            <w:tcW w:w="936" w:type="dxa"/>
           </w:tcPr>
           <w:p>
             <w:pPr>
@@ -583,7 +583,7 @@
         </w:tc>
         <w:tc>
           <w:tcPr>
-            <w:tcW w:w="766" w:type="dxa"/>
+            <w:tcW w:w="765" w:type="dxa"/>
           </w:tcPr>
           <w:p>
             <w:pPr>
@@ -605,7 +605,7 @@
         </w:tc>
         <w:tc>
           <w:tcPr>
-            <w:tcW w:w="721" w:type="dxa"/>
+            <w:tcW w:w="720" w:type="dxa"/>
           </w:tcPr>
           <w:p>
             <w:pPr>
@@ -651,7 +651,7 @@
         </w:tc>
         <w:tc>
           <w:tcPr>
-            <w:tcW w:w="776" w:type="dxa"/>
+            <w:tcW w:w="936" w:type="dxa"/>
           </w:tcPr>
           <w:p>
             <w:pPr>
@@ -695,7 +695,7 @@
         </w:tc>
         <w:tc>
           <w:tcPr>
-            <w:tcW w:w="702" w:type="dxa"/>
+            <w:tcW w:w="701" w:type="dxa"/>
           </w:tcPr>
           <w:p>
             <w:pPr>
@@ -717,7 +717,7 @@
         </w:tc>
         <w:tc>
           <w:tcPr>
-            <w:tcW w:w="1016" w:type="dxa"/>
+            <w:tcW w:w="2337" w:type="dxa"/>
           </w:tcPr>
           <w:p>
             <w:pPr>
@@ -761,7 +761,7 @@
         </w:tc>
         <w:tc>
           <w:tcPr>
-            <w:tcW w:w="719" w:type="dxa"/>
+            <w:tcW w:w="713" w:type="dxa"/>
           </w:tcPr>
           <w:p>
             <w:pPr>
@@ -783,7 +783,7 @@
         </w:tc>
         <w:tc>
           <w:tcPr>
-            <w:tcW w:w="776" w:type="dxa"/>
+            <w:tcW w:w="936" w:type="dxa"/>
           </w:tcPr>
           <w:p>
             <w:pPr>
@@ -805,7 +805,7 @@
         </w:tc>
         <w:tc>
           <w:tcPr>
-            <w:tcW w:w="766" w:type="dxa"/>
+            <w:tcW w:w="765" w:type="dxa"/>
           </w:tcPr>
           <w:p>
             <w:pPr>
@@ -827,7 +827,7 @@
         </w:tc>
         <w:tc>
           <w:tcPr>
-            <w:tcW w:w="721" w:type="dxa"/>
+            <w:tcW w:w="720" w:type="dxa"/>
           </w:tcPr>
           <w:p>
             <w:pPr>
@@ -873,7 +873,7 @@
         </w:tc>
         <w:tc>
           <w:tcPr>
-            <w:tcW w:w="776" w:type="dxa"/>
+            <w:tcW w:w="936" w:type="dxa"/>
           </w:tcPr>
           <w:p>
             <w:pPr>
@@ -917,7 +917,7 @@
         </w:tc>
         <w:tc>
           <w:tcPr>
-            <w:tcW w:w="702" w:type="dxa"/>
+            <w:tcW w:w="701" w:type="dxa"/>
           </w:tcPr>
           <w:p>
             <w:pPr>
@@ -939,7 +939,7 @@
         </w:tc>
         <w:tc>
           <w:tcPr>
-            <w:tcW w:w="1016" w:type="dxa"/>
+            <w:tcW w:w="2337" w:type="dxa"/>
           </w:tcPr>
           <w:p>
             <w:pPr>
@@ -983,7 +983,7 @@
         </w:tc>
         <w:tc>
           <w:tcPr>
-            <w:tcW w:w="719" w:type="dxa"/>
+            <w:tcW w:w="713" w:type="dxa"/>
           </w:tcPr>
           <w:p>
             <w:pPr>
@@ -1005,7 +1005,7 @@
         </w:tc>
         <w:tc>
           <w:tcPr>
-            <w:tcW w:w="776" w:type="dxa"/>
+            <w:tcW w:w="936" w:type="dxa"/>
           </w:tcPr>
           <w:p>
             <w:pPr>
@@ -1027,7 +1027,7 @@
         </w:tc>
         <w:tc>
           <w:tcPr>
-            <w:tcW w:w="766" w:type="dxa"/>
+            <w:tcW w:w="765" w:type="dxa"/>
           </w:tcPr>
           <w:p>
             <w:pPr>
@@ -1049,7 +1049,7 @@
         </w:tc>
         <w:tc>
           <w:tcPr>
-            <w:tcW w:w="721" w:type="dxa"/>
+            <w:tcW w:w="720" w:type="dxa"/>
           </w:tcPr>
           <w:p>
             <w:pPr>
@@ -1095,7 +1095,7 @@
         </w:tc>
         <w:tc>
           <w:tcPr>
-            <w:tcW w:w="776" w:type="dxa"/>
+            <w:tcW w:w="936" w:type="dxa"/>
           </w:tcPr>
           <w:p>
             <w:pPr>
@@ -1139,7 +1139,7 @@
         </w:tc>
         <w:tc>
           <w:tcPr>
-            <w:tcW w:w="702" w:type="dxa"/>
+            <w:tcW w:w="701" w:type="dxa"/>
           </w:tcPr>
           <w:p>
             <w:pPr>
@@ -1161,7 +1161,7 @@
         </w:tc>
         <w:tc>
           <w:tcPr>
-            <w:tcW w:w="1016" w:type="dxa"/>
+            <w:tcW w:w="2337" w:type="dxa"/>
           </w:tcPr>
           <w:p>
             <w:pPr>
@@ -1205,7 +1205,7 @@
         </w:tc>
         <w:tc>
           <w:tcPr>
-            <w:tcW w:w="719" w:type="dxa"/>
+            <w:tcW w:w="713" w:type="dxa"/>
           </w:tcPr>
           <w:p>
             <w:pPr>
@@ -1227,7 +1227,7 @@
         </w:tc>
         <w:tc>
           <w:tcPr>
-            <w:tcW w:w="776" w:type="dxa"/>
+            <w:tcW w:w="936" w:type="dxa"/>
           </w:tcPr>
           <w:p>
             <w:pPr>
@@ -1249,7 +1249,7 @@
         </w:tc>
         <w:tc>
           <w:tcPr>
-            <w:tcW w:w="766" w:type="dxa"/>
+            <w:tcW w:w="765" w:type="dxa"/>
           </w:tcPr>
           <w:p>
             <w:pPr>
@@ -1271,7 +1271,7 @@
         </w:tc>
         <w:tc>
           <w:tcPr>
-            <w:tcW w:w="721" w:type="dxa"/>
+            <w:tcW w:w="720" w:type="dxa"/>
           </w:tcPr>
           <w:p>
             <w:pPr>
@@ -1317,7 +1317,7 @@
         </w:tc>
         <w:tc>
           <w:tcPr>
-            <w:tcW w:w="776" w:type="dxa"/>
+            <w:tcW w:w="936" w:type="dxa"/>
           </w:tcPr>
           <w:p>
             <w:pPr>
@@ -1361,7 +1361,7 @@
         </w:tc>
         <w:tc>
           <w:tcPr>
-            <w:tcW w:w="702" w:type="dxa"/>
+            <w:tcW w:w="701" w:type="dxa"/>
           </w:tcPr>
           <w:p>
             <w:pPr>
@@ -1383,7 +1383,7 @@
         </w:tc>
         <w:tc>
           <w:tcPr>
-            <w:tcW w:w="1016" w:type="dxa"/>
+            <w:tcW w:w="2337" w:type="dxa"/>
           </w:tcPr>
           <w:p>
             <w:pPr>
@@ -1427,7 +1427,7 @@
         </w:tc>
         <w:tc>
           <w:tcPr>
-            <w:tcW w:w="719" w:type="dxa"/>
+            <w:tcW w:w="713" w:type="dxa"/>
           </w:tcPr>
           <w:p>
             <w:pPr>
@@ -1449,7 +1449,7 @@
         </w:tc>
         <w:tc>
           <w:tcPr>
-            <w:tcW w:w="776" w:type="dxa"/>
+            <w:tcW w:w="936" w:type="dxa"/>
           </w:tcPr>
           <w:p>
             <w:pPr>
@@ -1471,7 +1471,7 @@
         </w:tc>
         <w:tc>
           <w:tcPr>
-            <w:tcW w:w="766" w:type="dxa"/>
+            <w:tcW w:w="765" w:type="dxa"/>
           </w:tcPr>
           <w:p>
             <w:pPr>
@@ -1493,7 +1493,7 @@
         </w:tc>
         <w:tc>
           <w:tcPr>
-            <w:tcW w:w="721" w:type="dxa"/>
+            <w:tcW w:w="720" w:type="dxa"/>
           </w:tcPr>
           <w:p>
             <w:pPr>
@@ -1539,7 +1539,7 @@
         </w:tc>
         <w:tc>
           <w:tcPr>
-            <w:tcW w:w="776" w:type="dxa"/>
+            <w:tcW w:w="936" w:type="dxa"/>
           </w:tcPr>
           <w:p>
             <w:pPr>
@@ -1583,7 +1583,7 @@
         </w:tc>
         <w:tc>
           <w:tcPr>
-            <w:tcW w:w="702" w:type="dxa"/>
+            <w:tcW w:w="701" w:type="dxa"/>
           </w:tcPr>
           <w:p>
             <w:pPr>
@@ -1605,30 +1605,73 @@
         </w:tc>
         <w:tc>
           <w:tcPr>
-            <w:tcW w:w="2497" w:type="dxa"/>
-            <w:gridSpan w:val="3"/>
-          </w:tcPr>
-          <w:p>
-            <w:pPr>
-              <w:rPr>
-                <w:rFonts w:ascii="Times New Roman" w:hAnsi="Times New Roman" w:cs="Times New Roman"/>
-                <w:sz w:val="24"/>
-                <w:szCs w:val="24"/>
-              </w:rPr>
-            </w:pPr>
-            <w:r>
-              <w:rPr>
-                <w:rFonts w:ascii="Times New Roman" w:hAnsi="Times New Roman" w:cs="Times New Roman"/>
-                <w:sz w:val="24"/>
-                <w:szCs w:val="24"/>
-              </w:rPr>
-              <w:t>Failed.  Java OutOfMemoryError</w:t>
-            </w:r>
-          </w:p>
-        </w:tc>
-        <w:tc>
-          <w:tcPr>
-            <w:tcW w:w="776" w:type="dxa"/>
+            <w:tcW w:w="2337" w:type="dxa"/>
+          </w:tcPr>
+          <w:p>
+            <w:pPr>
+              <w:rPr>
+                <w:rFonts w:ascii="Times New Roman" w:hAnsi="Times New Roman" w:cs="Times New Roman"/>
+                <w:sz w:val="24"/>
+                <w:szCs w:val="24"/>
+              </w:rPr>
+            </w:pPr>
+            <w:r>
+              <w:rPr>
+                <w:rFonts w:ascii="Times New Roman" w:hAnsi="Times New Roman" w:cs="Times New Roman"/>
+                <w:sz w:val="24"/>
+                <w:szCs w:val="24"/>
+              </w:rPr>
+              <w:t>610434</w:t>
+            </w:r>
+          </w:p>
+        </w:tc>
+        <w:tc>
+          <w:tcPr>
+            <w:tcW w:w="762" w:type="dxa"/>
+          </w:tcPr>
+          <w:p>
+            <w:pPr>
+              <w:rPr>
+                <w:rFonts w:ascii="Times New Roman" w:hAnsi="Times New Roman" w:cs="Times New Roman"/>
+                <w:sz w:val="24"/>
+                <w:szCs w:val="24"/>
+              </w:rPr>
+            </w:pPr>
+            <w:r>
+              <w:rPr>
+                <w:rFonts w:ascii="Times New Roman" w:hAnsi="Times New Roman" w:cs="Times New Roman"/>
+                <w:sz w:val="24"/>
+                <w:szCs w:val="24"/>
+              </w:rPr>
+              <w:t>1.704</w:t>
+            </w:r>
+          </w:p>
+        </w:tc>
+        <w:tc>
+          <w:tcPr>
+            <w:tcW w:w="713" w:type="dxa"/>
+          </w:tcPr>
+          <w:p>
+            <w:pPr>
+              <w:rPr>
+                <w:rFonts w:ascii="Times New Roman" w:hAnsi="Times New Roman" w:cs="Times New Roman"/>
+                <w:sz w:val="24"/>
+                <w:szCs w:val="24"/>
+              </w:rPr>
+            </w:pPr>
+            <w:r>
+              <w:rPr>
+                <w:rFonts w:ascii="Times New Roman" w:hAnsi="Times New Roman" w:cs="Times New Roman"/>
+                <w:sz w:val="24"/>
+                <w:szCs w:val="24"/>
+              </w:rPr>
+              <w:t>610434</w:t>
+            </w:r>
+          </w:p>
+        </w:tc>
+        <w:tc>
+          <w:tcPr>
+            <w:tcW w:w="936" w:type="dxa"/>
           </w:tcPr>
           <w:p>
             <w:pPr>
@@ -1650,7 +1693,7 @@
         </w:tc>
         <w:tc>
           <w:tcPr>
-            <w:tcW w:w="766" w:type="dxa"/>
+            <w:tcW w:w="765" w:type="dxa"/>
           </w:tcPr>
           <w:p>
             <w:pPr>
@@ -1672,7 +1715,7 @@
         </w:tc>
         <w:tc>
           <w:tcPr>
-            <w:tcW w:w="721" w:type="dxa"/>
+            <w:tcW w:w="720" w:type="dxa"/>
           </w:tcPr>
           <w:p>
             <w:pPr>
@@ -1718,7 +1761,7 @@
         </w:tc>
         <w:tc>
           <w:tcPr>
-            <w:tcW w:w="776" w:type="dxa"/>
+            <w:tcW w:w="936" w:type="dxa"/>
           </w:tcPr>
           <w:p>
             <w:pPr>
@@ -1762,7 +1805,7 @@
         </w:tc>
         <w:tc>
           <w:tcPr>
-            <w:tcW w:w="702" w:type="dxa"/>
+            <w:tcW w:w="701" w:type="dxa"/>
           </w:tcPr>
           <w:p>
             <w:pPr>
@@ -1784,7 +1827,7 @@
         </w:tc>
         <w:tc>
           <w:tcPr>
-            <w:tcW w:w="1016" w:type="dxa"/>
+            <w:tcW w:w="2337" w:type="dxa"/>
           </w:tcPr>
           <w:p>
             <w:pPr>
@@ -1828,7 +1871,7 @@
         </w:tc>
         <w:tc>
           <w:tcPr>
-            <w:tcW w:w="719" w:type="dxa"/>
+            <w:tcW w:w="713" w:type="dxa"/>
           </w:tcPr>
           <w:p>
             <w:pPr>
@@ -1850,7 +1893,7 @@
         </w:tc>
         <w:tc>
           <w:tcPr>
-            <w:tcW w:w="776" w:type="dxa"/>
+            <w:tcW w:w="936" w:type="dxa"/>
           </w:tcPr>
           <w:p>
             <w:pPr>
@@ -1872,7 +1915,7 @@
         </w:tc>
         <w:tc>
           <w:tcPr>
-            <w:tcW w:w="766" w:type="dxa"/>
+            <w:tcW w:w="765" w:type="dxa"/>
           </w:tcPr>
           <w:p>
             <w:pPr>
@@ -1894,7 +1937,7 @@
         </w:tc>
         <w:tc>
           <w:tcPr>
-            <w:tcW w:w="721" w:type="dxa"/>
+            <w:tcW w:w="720" w:type="dxa"/>
           </w:tcPr>
           <w:p>
             <w:pPr>
@@ -1940,7 +1983,7 @@
         </w:tc>
         <w:tc>
           <w:tcPr>
-            <w:tcW w:w="776" w:type="dxa"/>
+            <w:tcW w:w="936" w:type="dxa"/>
           </w:tcPr>
           <w:p>
             <w:pPr>
@@ -1984,7 +2027,7 @@
         </w:tc>
         <w:tc>
           <w:tcPr>
-            <w:tcW w:w="702" w:type="dxa"/>
+            <w:tcW w:w="701" w:type="dxa"/>
           </w:tcPr>
           <w:p>
             <w:pPr>
@@ -2006,7 +2049,7 @@
         </w:tc>
         <w:tc>
           <w:tcPr>
-            <w:tcW w:w="1016" w:type="dxa"/>
+            <w:tcW w:w="2337" w:type="dxa"/>
           </w:tcPr>
           <w:p>
             <w:pPr>
@@ -2050,7 +2093,7 @@
         </w:tc>
         <w:tc>
           <w:tcPr>
-            <w:tcW w:w="719" w:type="dxa"/>
+            <w:tcW w:w="713" w:type="dxa"/>
           </w:tcPr>
           <w:p>
             <w:pPr>
@@ -2072,7 +2115,7 @@
         </w:tc>
         <w:tc>
           <w:tcPr>
-            <w:tcW w:w="776" w:type="dxa"/>
+            <w:tcW w:w="936" w:type="dxa"/>
           </w:tcPr>
           <w:p>
             <w:pPr>
@@ -2094,7 +2137,7 @@
         </w:tc>
         <w:tc>
           <w:tcPr>
-            <w:tcW w:w="766" w:type="dxa"/>
+            <w:tcW w:w="765" w:type="dxa"/>
           </w:tcPr>
           <w:p>
             <w:pPr>
@@ -2116,7 +2159,7 @@
         </w:tc>
         <w:tc>
           <w:tcPr>
-            <w:tcW w:w="721" w:type="dxa"/>
+            <w:tcW w:w="720" w:type="dxa"/>
           </w:tcPr>
           <w:p>
             <w:pPr>
@@ -2147,6 +2190,8 @@
           <w:szCs w:val="24"/>
         </w:rPr>
       </w:pPr>
+      <w:bookmarkStart w:id="0" w:name="_GoBack"/>
+      <w:bookmarkEnd w:id="0"/>
     </w:p>
     <w:p>
       <w:pPr>
@@ -2588,7 +2633,43 @@
           <w:sz w:val="24"/>
           <w:szCs w:val="24"/>
         </w:rPr>
-        <w:t xml:space="preserve">  This is a fairly good heuristic, because it is admissible, as Euclidean distance is always less than or equal to the total path length to a goal in a gridworld.  It is also fairly useful, as nearly all spaces in the gridworld will have distinct values in </w:t>
+        <w:t xml:space="preserve">  This is a fairly good heuristic, because it is admissible, as Euclidean distance is always less than or equal to the total path length to a goal in a </w:t>
+      </w:r>
+      <w:proofErr w:type="spellStart"/>
+      <w:r>
+        <w:rPr>
+          <w:rFonts w:ascii="Times New Roman" w:eastAsiaTheme="minorEastAsia" w:hAnsi="Times New Roman" w:cs="Times New Roman"/>
+          <w:sz w:val="24"/>
+          <w:szCs w:val="24"/>
+        </w:rPr>
+        <w:t>gridworld</w:t>
+      </w:r>
+      <w:proofErr w:type="spellEnd"/>
+      <w:r>
+        <w:rPr>
+          <w:rFonts w:ascii="Times New Roman" w:eastAsiaTheme="minorEastAsia" w:hAnsi="Times New Roman" w:cs="Times New Roman"/>
+          <w:sz w:val="24"/>
+          <w:szCs w:val="24"/>
+        </w:rPr>
+        <w:t xml:space="preserve">.  It is also fairly useful, as nearly all spaces in the </w:t>
+      </w:r>
+      <w:proofErr w:type="spellStart"/>
+      <w:r>
+        <w:rPr>
+          <w:rFonts w:ascii="Times New Roman" w:eastAsiaTheme="minorEastAsia" w:hAnsi="Times New Roman" w:cs="Times New Roman"/>
+          <w:sz w:val="24"/>
+          <w:szCs w:val="24"/>
+        </w:rPr>
+        <w:t>gridworld</w:t>
+      </w:r>
+      <w:proofErr w:type="spellEnd"/>
+      <w:r>
+        <w:rPr>
+          <w:rFonts w:ascii="Times New Roman" w:eastAsiaTheme="minorEastAsia" w:hAnsi="Times New Roman" w:cs="Times New Roman"/>
+          <w:sz w:val="24"/>
+          <w:szCs w:val="24"/>
+        </w:rPr>
+        <w:t xml:space="preserve"> will have distinct values in </w:t>
       </w:r>
       <m:oMath>
         <m:r>
@@ -2738,7 +2819,25 @@
           <w:sz w:val="24"/>
           <w:szCs w:val="24"/>
         </w:rPr>
-        <w:t xml:space="preserve"> This heuristic is admissible, as in a gridworld, the minimum path length is always dictated by the Manhattan distance to the goal.  It is fairly useful, as it will always predict the total distance to reach the goal from the current node, but because there are many configurations which can produce the same Manhattan distance, it may not be extremely useful, as many nodes will be expanded because they will be equally good in the priority queue of A*. </w:t>
+        <w:t xml:space="preserve"> This heuristic is admissible, as in a </w:t>
+      </w:r>
+      <w:proofErr w:type="spellStart"/>
+      <w:r>
+        <w:rPr>
+          <w:rFonts w:ascii="Times New Roman" w:eastAsiaTheme="minorEastAsia" w:hAnsi="Times New Roman" w:cs="Times New Roman"/>
+          <w:sz w:val="24"/>
+          <w:szCs w:val="24"/>
+        </w:rPr>
+        <w:t>gridworld</w:t>
+      </w:r>
+      <w:proofErr w:type="spellEnd"/>
+      <w:r>
+        <w:rPr>
+          <w:rFonts w:ascii="Times New Roman" w:eastAsiaTheme="minorEastAsia" w:hAnsi="Times New Roman" w:cs="Times New Roman"/>
+          <w:sz w:val="24"/>
+          <w:szCs w:val="24"/>
+        </w:rPr>
+        <w:t xml:space="preserve">, the minimum path length is always dictated by the Manhattan distance to the goal.  It is fairly useful, as it will always predict the total distance to reach the goal from the current node, but because there are many configurations which can produce the same Manhattan distance, it may not be extremely useful, as many nodes will be expanded because they will be equally good in the priority queue of A*. </w:t>
       </w:r>
     </w:p>
     <w:p>
@@ -2849,8 +2948,6 @@
         </w:rPr>
         <w:t xml:space="preserve">ould be the shortest arc length on the surface of the earth from the origin to the destination. </w:t>
       </w:r>
-      <w:bookmarkStart w:id="0" w:name="_GoBack"/>
-      <w:bookmarkEnd w:id="0"/>
     </w:p>
     <w:p>
       <w:pPr>

</xml_diff>

<commit_message>
updated doc for faster bfs.  Updating code for faster A* searching
</commit_message>
<xml_diff>
--- a/ai_assignment1/doc/wilkes.ian.ai_writeup.docx
+++ b/ai_assignment1/doc/wilkes.ian.ai_writeup.docx
@@ -1577,8 +1577,10 @@
                 <w:sz w:val="24"/>
                 <w:szCs w:val="24"/>
               </w:rPr>
-              <w:t>231.1</w:t>
-            </w:r>
+              <w:t>1.243</w:t>
+            </w:r>
+            <w:bookmarkStart w:id="0" w:name="_GoBack"/>
+            <w:bookmarkEnd w:id="0"/>
           </w:p>
         </w:tc>
         <w:tc>
@@ -2190,8 +2192,6 @@
           <w:szCs w:val="24"/>
         </w:rPr>
       </w:pPr>
-      <w:bookmarkStart w:id="0" w:name="_GoBack"/>
-      <w:bookmarkEnd w:id="0"/>
     </w:p>
     <w:p>
       <w:pPr>
@@ -2633,43 +2633,7 @@
           <w:sz w:val="24"/>
           <w:szCs w:val="24"/>
         </w:rPr>
-        <w:t xml:space="preserve">  This is a fairly good heuristic, because it is admissible, as Euclidean distance is always less than or equal to the total path length to a goal in a </w:t>
-      </w:r>
-      <w:proofErr w:type="spellStart"/>
-      <w:r>
-        <w:rPr>
-          <w:rFonts w:ascii="Times New Roman" w:eastAsiaTheme="minorEastAsia" w:hAnsi="Times New Roman" w:cs="Times New Roman"/>
-          <w:sz w:val="24"/>
-          <w:szCs w:val="24"/>
-        </w:rPr>
-        <w:t>gridworld</w:t>
-      </w:r>
-      <w:proofErr w:type="spellEnd"/>
-      <w:r>
-        <w:rPr>
-          <w:rFonts w:ascii="Times New Roman" w:eastAsiaTheme="minorEastAsia" w:hAnsi="Times New Roman" w:cs="Times New Roman"/>
-          <w:sz w:val="24"/>
-          <w:szCs w:val="24"/>
-        </w:rPr>
-        <w:t xml:space="preserve">.  It is also fairly useful, as nearly all spaces in the </w:t>
-      </w:r>
-      <w:proofErr w:type="spellStart"/>
-      <w:r>
-        <w:rPr>
-          <w:rFonts w:ascii="Times New Roman" w:eastAsiaTheme="minorEastAsia" w:hAnsi="Times New Roman" w:cs="Times New Roman"/>
-          <w:sz w:val="24"/>
-          <w:szCs w:val="24"/>
-        </w:rPr>
-        <w:t>gridworld</w:t>
-      </w:r>
-      <w:proofErr w:type="spellEnd"/>
-      <w:r>
-        <w:rPr>
-          <w:rFonts w:ascii="Times New Roman" w:eastAsiaTheme="minorEastAsia" w:hAnsi="Times New Roman" w:cs="Times New Roman"/>
-          <w:sz w:val="24"/>
-          <w:szCs w:val="24"/>
-        </w:rPr>
-        <w:t xml:space="preserve"> will have distinct values in </w:t>
+        <w:t xml:space="preserve">  This is a fairly good heuristic, because it is admissible, as Euclidean distance is always less than or equal to the total path length to a goal in a gridworld.  It is also fairly useful, as nearly all spaces in the gridworld will have distinct values in </w:t>
       </w:r>
       <m:oMath>
         <m:r>
@@ -2819,25 +2783,7 @@
           <w:sz w:val="24"/>
           <w:szCs w:val="24"/>
         </w:rPr>
-        <w:t xml:space="preserve"> This heuristic is admissible, as in a </w:t>
-      </w:r>
-      <w:proofErr w:type="spellStart"/>
-      <w:r>
-        <w:rPr>
-          <w:rFonts w:ascii="Times New Roman" w:eastAsiaTheme="minorEastAsia" w:hAnsi="Times New Roman" w:cs="Times New Roman"/>
-          <w:sz w:val="24"/>
-          <w:szCs w:val="24"/>
-        </w:rPr>
-        <w:t>gridworld</w:t>
-      </w:r>
-      <w:proofErr w:type="spellEnd"/>
-      <w:r>
-        <w:rPr>
-          <w:rFonts w:ascii="Times New Roman" w:eastAsiaTheme="minorEastAsia" w:hAnsi="Times New Roman" w:cs="Times New Roman"/>
-          <w:sz w:val="24"/>
-          <w:szCs w:val="24"/>
-        </w:rPr>
-        <w:t xml:space="preserve">, the minimum path length is always dictated by the Manhattan distance to the goal.  It is fairly useful, as it will always predict the total distance to reach the goal from the current node, but because there are many configurations which can produce the same Manhattan distance, it may not be extremely useful, as many nodes will be expanded because they will be equally good in the priority queue of A*. </w:t>
+        <w:t xml:space="preserve"> This heuristic is admissible, as in a gridworld, the minimum path length is always dictated by the Manhattan distance to the goal.  It is fairly useful, as it will always predict the total distance to reach the goal from the current node, but because there are many configurations which can produce the same Manhattan distance, it may not be extremely useful, as many nodes will be expanded because they will be equally good in the priority queue of A*. </w:t>
       </w:r>
     </w:p>
     <w:p>

</xml_diff>

<commit_message>
updated comments, removed old versions of code
</commit_message>
<xml_diff>
--- a/ai_assignment1/doc/wilkes.ian.ai_writeup.docx
+++ b/ai_assignment1/doc/wilkes.ian.ai_writeup.docx
@@ -467,7 +467,15 @@
                 <w:sz w:val="24"/>
                 <w:szCs w:val="24"/>
               </w:rPr>
-              <w:t>0.100</w:t>
+              <w:t>0.</w:t>
+            </w:r>
+            <w:r>
+              <w:rPr>
+                <w:rFonts w:ascii="Times New Roman" w:hAnsi="Times New Roman" w:cs="Times New Roman"/>
+                <w:sz w:val="24"/>
+                <w:szCs w:val="24"/>
+              </w:rPr>
+              <w:t>049</w:t>
             </w:r>
           </w:p>
         </w:tc>
@@ -489,13 +497,79 @@
                 <w:sz w:val="24"/>
                 <w:szCs w:val="24"/>
               </w:rPr>
+              <w:t>7</w:t>
+            </w:r>
+          </w:p>
+        </w:tc>
+        <w:tc>
+          <w:tcPr>
+            <w:tcW w:w="2337" w:type="dxa"/>
+          </w:tcPr>
+          <w:p>
+            <w:pPr>
+              <w:rPr>
+                <w:rFonts w:ascii="Times New Roman" w:hAnsi="Times New Roman" w:cs="Times New Roman"/>
+                <w:sz w:val="24"/>
+                <w:szCs w:val="24"/>
+              </w:rPr>
+            </w:pPr>
+            <w:r>
+              <w:rPr>
+                <w:rFonts w:ascii="Times New Roman" w:hAnsi="Times New Roman" w:cs="Times New Roman"/>
+                <w:sz w:val="24"/>
+                <w:szCs w:val="24"/>
+              </w:rPr>
               <w:t>8</w:t>
             </w:r>
           </w:p>
         </w:tc>
         <w:tc>
           <w:tcPr>
-            <w:tcW w:w="2337" w:type="dxa"/>
+            <w:tcW w:w="762" w:type="dxa"/>
+          </w:tcPr>
+          <w:p>
+            <w:pPr>
+              <w:rPr>
+                <w:rFonts w:ascii="Times New Roman" w:hAnsi="Times New Roman" w:cs="Times New Roman"/>
+                <w:sz w:val="24"/>
+                <w:szCs w:val="24"/>
+              </w:rPr>
+            </w:pPr>
+            <w:r>
+              <w:rPr>
+                <w:rFonts w:ascii="Times New Roman" w:hAnsi="Times New Roman" w:cs="Times New Roman"/>
+                <w:sz w:val="24"/>
+                <w:szCs w:val="24"/>
+              </w:rPr>
+              <w:t>0.052</w:t>
+            </w:r>
+          </w:p>
+        </w:tc>
+        <w:tc>
+          <w:tcPr>
+            <w:tcW w:w="713" w:type="dxa"/>
+          </w:tcPr>
+          <w:p>
+            <w:pPr>
+              <w:rPr>
+                <w:rFonts w:ascii="Times New Roman" w:hAnsi="Times New Roman" w:cs="Times New Roman"/>
+                <w:sz w:val="24"/>
+                <w:szCs w:val="24"/>
+              </w:rPr>
+            </w:pPr>
+            <w:r>
+              <w:rPr>
+                <w:rFonts w:ascii="Times New Roman" w:hAnsi="Times New Roman" w:cs="Times New Roman"/>
+                <w:sz w:val="24"/>
+                <w:szCs w:val="24"/>
+              </w:rPr>
+              <w:t>7</w:t>
+            </w:r>
+          </w:p>
+        </w:tc>
+        <w:tc>
+          <w:tcPr>
+            <w:tcW w:w="936" w:type="dxa"/>
           </w:tcPr>
           <w:p>
             <w:pPr>
@@ -517,72 +591,6 @@
         </w:tc>
         <w:tc>
           <w:tcPr>
-            <w:tcW w:w="762" w:type="dxa"/>
-          </w:tcPr>
-          <w:p>
-            <w:pPr>
-              <w:rPr>
-                <w:rFonts w:ascii="Times New Roman" w:hAnsi="Times New Roman" w:cs="Times New Roman"/>
-                <w:sz w:val="24"/>
-                <w:szCs w:val="24"/>
-              </w:rPr>
-            </w:pPr>
-            <w:r>
-              <w:rPr>
-                <w:rFonts w:ascii="Times New Roman" w:hAnsi="Times New Roman" w:cs="Times New Roman"/>
-                <w:sz w:val="24"/>
-                <w:szCs w:val="24"/>
-              </w:rPr>
-              <w:t>0.083</w:t>
-            </w:r>
-          </w:p>
-        </w:tc>
-        <w:tc>
-          <w:tcPr>
-            <w:tcW w:w="713" w:type="dxa"/>
-          </w:tcPr>
-          <w:p>
-            <w:pPr>
-              <w:rPr>
-                <w:rFonts w:ascii="Times New Roman" w:hAnsi="Times New Roman" w:cs="Times New Roman"/>
-                <w:sz w:val="24"/>
-                <w:szCs w:val="24"/>
-              </w:rPr>
-            </w:pPr>
-            <w:r>
-              <w:rPr>
-                <w:rFonts w:ascii="Times New Roman" w:hAnsi="Times New Roman" w:cs="Times New Roman"/>
-                <w:sz w:val="24"/>
-                <w:szCs w:val="24"/>
-              </w:rPr>
-              <w:t>8</w:t>
-            </w:r>
-          </w:p>
-        </w:tc>
-        <w:tc>
-          <w:tcPr>
-            <w:tcW w:w="936" w:type="dxa"/>
-          </w:tcPr>
-          <w:p>
-            <w:pPr>
-              <w:rPr>
-                <w:rFonts w:ascii="Times New Roman" w:hAnsi="Times New Roman" w:cs="Times New Roman"/>
-                <w:sz w:val="24"/>
-                <w:szCs w:val="24"/>
-              </w:rPr>
-            </w:pPr>
-            <w:r>
-              <w:rPr>
-                <w:rFonts w:ascii="Times New Roman" w:hAnsi="Times New Roman" w:cs="Times New Roman"/>
-                <w:sz w:val="24"/>
-                <w:szCs w:val="24"/>
-              </w:rPr>
-              <w:t>8</w:t>
-            </w:r>
-          </w:p>
-        </w:tc>
-        <w:tc>
-          <w:tcPr>
             <w:tcW w:w="765" w:type="dxa"/>
           </w:tcPr>
           <w:p>
@@ -599,7 +607,7 @@
                 <w:sz w:val="24"/>
                 <w:szCs w:val="24"/>
               </w:rPr>
-              <w:t>0.098</w:t>
+              <w:t>0.090</w:t>
             </w:r>
           </w:p>
         </w:tc>
@@ -621,7 +629,7 @@
                 <w:sz w:val="24"/>
                 <w:szCs w:val="24"/>
               </w:rPr>
-              <w:t>8</w:t>
+              <w:t>7</w:t>
             </w:r>
           </w:p>
         </w:tc>
@@ -689,7 +697,7 @@
                 <w:sz w:val="24"/>
                 <w:szCs w:val="24"/>
               </w:rPr>
-              <w:t>0.054</w:t>
+              <w:t>0.052</w:t>
             </w:r>
           </w:p>
         </w:tc>
@@ -711,13 +719,79 @@
                 <w:sz w:val="24"/>
                 <w:szCs w:val="24"/>
               </w:rPr>
+              <w:t>14</w:t>
+            </w:r>
+          </w:p>
+        </w:tc>
+        <w:tc>
+          <w:tcPr>
+            <w:tcW w:w="2337" w:type="dxa"/>
+          </w:tcPr>
+          <w:p>
+            <w:pPr>
+              <w:rPr>
+                <w:rFonts w:ascii="Times New Roman" w:hAnsi="Times New Roman" w:cs="Times New Roman"/>
+                <w:sz w:val="24"/>
+                <w:szCs w:val="24"/>
+              </w:rPr>
+            </w:pPr>
+            <w:r>
+              <w:rPr>
+                <w:rFonts w:ascii="Times New Roman" w:hAnsi="Times New Roman" w:cs="Times New Roman"/>
+                <w:sz w:val="24"/>
+                <w:szCs w:val="24"/>
+              </w:rPr>
               <w:t>15</w:t>
             </w:r>
           </w:p>
         </w:tc>
         <w:tc>
           <w:tcPr>
-            <w:tcW w:w="2337" w:type="dxa"/>
+            <w:tcW w:w="762" w:type="dxa"/>
+          </w:tcPr>
+          <w:p>
+            <w:pPr>
+              <w:rPr>
+                <w:rFonts w:ascii="Times New Roman" w:hAnsi="Times New Roman" w:cs="Times New Roman"/>
+                <w:sz w:val="24"/>
+                <w:szCs w:val="24"/>
+              </w:rPr>
+            </w:pPr>
+            <w:r>
+              <w:rPr>
+                <w:rFonts w:ascii="Times New Roman" w:hAnsi="Times New Roman" w:cs="Times New Roman"/>
+                <w:sz w:val="24"/>
+                <w:szCs w:val="24"/>
+              </w:rPr>
+              <w:t>0.051</w:t>
+            </w:r>
+          </w:p>
+        </w:tc>
+        <w:tc>
+          <w:tcPr>
+            <w:tcW w:w="713" w:type="dxa"/>
+          </w:tcPr>
+          <w:p>
+            <w:pPr>
+              <w:rPr>
+                <w:rFonts w:ascii="Times New Roman" w:hAnsi="Times New Roman" w:cs="Times New Roman"/>
+                <w:sz w:val="24"/>
+                <w:szCs w:val="24"/>
+              </w:rPr>
+            </w:pPr>
+            <w:r>
+              <w:rPr>
+                <w:rFonts w:ascii="Times New Roman" w:hAnsi="Times New Roman" w:cs="Times New Roman"/>
+                <w:sz w:val="24"/>
+                <w:szCs w:val="24"/>
+              </w:rPr>
+              <w:t>14</w:t>
+            </w:r>
+          </w:p>
+        </w:tc>
+        <w:tc>
+          <w:tcPr>
+            <w:tcW w:w="936" w:type="dxa"/>
           </w:tcPr>
           <w:p>
             <w:pPr>
@@ -739,72 +813,6 @@
         </w:tc>
         <w:tc>
           <w:tcPr>
-            <w:tcW w:w="762" w:type="dxa"/>
-          </w:tcPr>
-          <w:p>
-            <w:pPr>
-              <w:rPr>
-                <w:rFonts w:ascii="Times New Roman" w:hAnsi="Times New Roman" w:cs="Times New Roman"/>
-                <w:sz w:val="24"/>
-                <w:szCs w:val="24"/>
-              </w:rPr>
-            </w:pPr>
-            <w:r>
-              <w:rPr>
-                <w:rFonts w:ascii="Times New Roman" w:hAnsi="Times New Roman" w:cs="Times New Roman"/>
-                <w:sz w:val="24"/>
-                <w:szCs w:val="24"/>
-              </w:rPr>
-              <w:t>0.046</w:t>
-            </w:r>
-          </w:p>
-        </w:tc>
-        <w:tc>
-          <w:tcPr>
-            <w:tcW w:w="713" w:type="dxa"/>
-          </w:tcPr>
-          <w:p>
-            <w:pPr>
-              <w:rPr>
-                <w:rFonts w:ascii="Times New Roman" w:hAnsi="Times New Roman" w:cs="Times New Roman"/>
-                <w:sz w:val="24"/>
-                <w:szCs w:val="24"/>
-              </w:rPr>
-            </w:pPr>
-            <w:r>
-              <w:rPr>
-                <w:rFonts w:ascii="Times New Roman" w:hAnsi="Times New Roman" w:cs="Times New Roman"/>
-                <w:sz w:val="24"/>
-                <w:szCs w:val="24"/>
-              </w:rPr>
-              <w:t>15</w:t>
-            </w:r>
-          </w:p>
-        </w:tc>
-        <w:tc>
-          <w:tcPr>
-            <w:tcW w:w="936" w:type="dxa"/>
-          </w:tcPr>
-          <w:p>
-            <w:pPr>
-              <w:rPr>
-                <w:rFonts w:ascii="Times New Roman" w:hAnsi="Times New Roman" w:cs="Times New Roman"/>
-                <w:sz w:val="24"/>
-                <w:szCs w:val="24"/>
-              </w:rPr>
-            </w:pPr>
-            <w:r>
-              <w:rPr>
-                <w:rFonts w:ascii="Times New Roman" w:hAnsi="Times New Roman" w:cs="Times New Roman"/>
-                <w:sz w:val="24"/>
-                <w:szCs w:val="24"/>
-              </w:rPr>
-              <w:t>15</w:t>
-            </w:r>
-          </w:p>
-        </w:tc>
-        <w:tc>
-          <w:tcPr>
             <w:tcW w:w="765" w:type="dxa"/>
           </w:tcPr>
           <w:p>
@@ -843,7 +851,7 @@
                 <w:sz w:val="24"/>
                 <w:szCs w:val="24"/>
               </w:rPr>
-              <w:t>15</w:t>
+              <w:t>14</w:t>
             </w:r>
           </w:p>
         </w:tc>
@@ -911,7 +919,7 @@
                 <w:sz w:val="24"/>
                 <w:szCs w:val="24"/>
               </w:rPr>
-              <w:t>0.053</w:t>
+              <w:t>0.051</w:t>
             </w:r>
           </w:p>
         </w:tc>
@@ -933,7 +941,7 @@
                 <w:sz w:val="24"/>
                 <w:szCs w:val="24"/>
               </w:rPr>
-              <w:t>15</w:t>
+              <w:t>14</w:t>
             </w:r>
           </w:p>
         </w:tc>
@@ -977,7 +985,15 @@
                 <w:sz w:val="24"/>
                 <w:szCs w:val="24"/>
               </w:rPr>
-              <w:t>0.044</w:t>
+              <w:t>0</w:t>
+            </w:r>
+            <w:r>
+              <w:rPr>
+                <w:rFonts w:ascii="Times New Roman" w:hAnsi="Times New Roman" w:cs="Times New Roman"/>
+                <w:sz w:val="24"/>
+                <w:szCs w:val="24"/>
+              </w:rPr>
+              <w:t>.050</w:t>
             </w:r>
           </w:p>
         </w:tc>
@@ -999,7 +1015,7 @@
                 <w:sz w:val="24"/>
                 <w:szCs w:val="24"/>
               </w:rPr>
-              <w:t>15</w:t>
+              <w:t>14</w:t>
             </w:r>
           </w:p>
         </w:tc>
@@ -1043,7 +1059,7 @@
                 <w:sz w:val="24"/>
                 <w:szCs w:val="24"/>
               </w:rPr>
-              <w:t>0.050</w:t>
+              <w:t>0.049</w:t>
             </w:r>
           </w:p>
         </w:tc>
@@ -1065,7 +1081,7 @@
                 <w:sz w:val="24"/>
                 <w:szCs w:val="24"/>
               </w:rPr>
-              <w:t>15</w:t>
+              <w:t>14</w:t>
             </w:r>
           </w:p>
         </w:tc>
@@ -1133,7 +1149,7 @@
                 <w:sz w:val="24"/>
                 <w:szCs w:val="24"/>
               </w:rPr>
-              <w:t>0.068</w:t>
+              <w:t>0.056</w:t>
             </w:r>
           </w:p>
         </w:tc>
@@ -1155,7 +1171,7 @@
                 <w:sz w:val="24"/>
                 <w:szCs w:val="24"/>
               </w:rPr>
-              <w:t>23</w:t>
+              <w:t>22</w:t>
             </w:r>
           </w:p>
         </w:tc>
@@ -1199,7 +1215,7 @@
                 <w:sz w:val="24"/>
                 <w:szCs w:val="24"/>
               </w:rPr>
-              <w:t>0.117</w:t>
+              <w:t>0.063</w:t>
             </w:r>
           </w:p>
         </w:tc>
@@ -1221,7 +1237,7 @@
                 <w:sz w:val="24"/>
                 <w:szCs w:val="24"/>
               </w:rPr>
-              <w:t>27</w:t>
+              <w:t>26</w:t>
             </w:r>
           </w:p>
         </w:tc>
@@ -1265,7 +1281,15 @@
                 <w:sz w:val="24"/>
                 <w:szCs w:val="24"/>
               </w:rPr>
-              <w:t>0.052</w:t>
+              <w:t>0.08</w:t>
+            </w:r>
+            <w:r>
+              <w:rPr>
+                <w:rFonts w:ascii="Times New Roman" w:hAnsi="Times New Roman" w:cs="Times New Roman"/>
+                <w:sz w:val="24"/>
+                <w:szCs w:val="24"/>
+              </w:rPr>
+              <w:t>2</w:t>
             </w:r>
           </w:p>
         </w:tc>
@@ -1287,7 +1311,7 @@
                 <w:sz w:val="24"/>
                 <w:szCs w:val="24"/>
               </w:rPr>
-              <w:t>23</w:t>
+              <w:t>22</w:t>
             </w:r>
           </w:p>
         </w:tc>
@@ -1355,7 +1379,7 @@
                 <w:sz w:val="24"/>
                 <w:szCs w:val="24"/>
               </w:rPr>
-              <w:t>0.070</w:t>
+              <w:t>0.051</w:t>
             </w:r>
           </w:p>
         </w:tc>
@@ -1377,7 +1401,7 @@
                 <w:sz w:val="24"/>
                 <w:szCs w:val="24"/>
               </w:rPr>
-              <w:t>16</w:t>
+              <w:t>15</w:t>
             </w:r>
           </w:p>
         </w:tc>
@@ -1421,7 +1445,7 @@
                 <w:sz w:val="24"/>
                 <w:szCs w:val="24"/>
               </w:rPr>
-              <w:t>0.100</w:t>
+              <w:t>0.095</w:t>
             </w:r>
           </w:p>
         </w:tc>
@@ -1443,7 +1467,7 @@
                 <w:sz w:val="24"/>
                 <w:szCs w:val="24"/>
               </w:rPr>
-              <w:t>22</w:t>
+              <w:t>21</w:t>
             </w:r>
           </w:p>
         </w:tc>
@@ -1487,7 +1511,7 @@
                 <w:sz w:val="24"/>
                 <w:szCs w:val="24"/>
               </w:rPr>
-              <w:t>0.051</w:t>
+              <w:t>0.094</w:t>
             </w:r>
           </w:p>
         </w:tc>
@@ -1509,7 +1533,7 @@
                 <w:sz w:val="24"/>
                 <w:szCs w:val="24"/>
               </w:rPr>
-              <w:t>16</w:t>
+              <w:t>15</w:t>
             </w:r>
           </w:p>
         </w:tc>
@@ -1577,10 +1601,8 @@
                 <w:sz w:val="24"/>
                 <w:szCs w:val="24"/>
               </w:rPr>
-              <w:t>1.243</w:t>
-            </w:r>
-            <w:bookmarkStart w:id="0" w:name="_GoBack"/>
-            <w:bookmarkEnd w:id="0"/>
+              <w:t>1.417</w:t>
+            </w:r>
           </w:p>
         </w:tc>
         <w:tc>
@@ -1601,7 +1623,7 @@
                 <w:sz w:val="24"/>
                 <w:szCs w:val="24"/>
               </w:rPr>
-              <w:t>9500</w:t>
+              <w:t>9499</w:t>
             </w:r>
           </w:p>
         </w:tc>
@@ -1645,7 +1667,7 @@
                 <w:sz w:val="24"/>
                 <w:szCs w:val="24"/>
               </w:rPr>
-              <w:t>1.704</w:t>
+              <w:t>1.709</w:t>
             </w:r>
           </w:p>
         </w:tc>
@@ -1667,7 +1689,7 @@
                 <w:sz w:val="24"/>
                 <w:szCs w:val="24"/>
               </w:rPr>
-              <w:t>610434</w:t>
+              <w:t>610433</w:t>
             </w:r>
           </w:p>
         </w:tc>
@@ -1711,7 +1733,7 @@
                 <w:sz w:val="24"/>
                 <w:szCs w:val="24"/>
               </w:rPr>
-              <w:t>155.4</w:t>
+              <w:t>1.431</w:t>
             </w:r>
           </w:p>
         </w:tc>
@@ -1733,7 +1755,7 @@
                 <w:sz w:val="24"/>
                 <w:szCs w:val="24"/>
               </w:rPr>
-              <w:t>9500</w:t>
+              <w:t>9499</w:t>
             </w:r>
           </w:p>
         </w:tc>
@@ -1801,7 +1823,7 @@
                 <w:sz w:val="24"/>
                 <w:szCs w:val="24"/>
               </w:rPr>
-              <w:t>0.084</w:t>
+              <w:t>0.050</w:t>
             </w:r>
           </w:p>
         </w:tc>
@@ -1867,7 +1889,15 @@
                 <w:sz w:val="24"/>
                 <w:szCs w:val="24"/>
               </w:rPr>
-              <w:t>0.070</w:t>
+              <w:t>0.0</w:t>
+            </w:r>
+            <w:r>
+              <w:rPr>
+                <w:rFonts w:ascii="Times New Roman" w:hAnsi="Times New Roman" w:cs="Times New Roman"/>
+                <w:sz w:val="24"/>
+                <w:szCs w:val="24"/>
+              </w:rPr>
+              <w:t>93</w:t>
             </w:r>
           </w:p>
         </w:tc>
@@ -1933,7 +1963,7 @@
                 <w:sz w:val="24"/>
                 <w:szCs w:val="24"/>
               </w:rPr>
-              <w:t>0.046</w:t>
+              <w:t>0.106</w:t>
             </w:r>
           </w:p>
         </w:tc>
@@ -2023,7 +2053,7 @@
                 <w:sz w:val="24"/>
                 <w:szCs w:val="24"/>
               </w:rPr>
-              <w:t>0.051</w:t>
+              <w:t>0.055</w:t>
             </w:r>
           </w:p>
         </w:tc>
@@ -2045,7 +2075,7 @@
                 <w:sz w:val="24"/>
                 <w:szCs w:val="24"/>
               </w:rPr>
-              <w:t>22</w:t>
+              <w:t>21</w:t>
             </w:r>
           </w:p>
         </w:tc>
@@ -2089,7 +2119,7 @@
                 <w:sz w:val="24"/>
                 <w:szCs w:val="24"/>
               </w:rPr>
-              <w:t>0.079</w:t>
+              <w:t>0.062</w:t>
             </w:r>
           </w:p>
         </w:tc>
@@ -2111,7 +2141,7 @@
                 <w:sz w:val="24"/>
                 <w:szCs w:val="24"/>
               </w:rPr>
-              <w:t>16</w:t>
+              <w:t>15</w:t>
             </w:r>
           </w:p>
         </w:tc>
@@ -2155,7 +2185,7 @@
                 <w:sz w:val="24"/>
                 <w:szCs w:val="24"/>
               </w:rPr>
-              <w:t>0.104</w:t>
+              <w:t>0.048</w:t>
             </w:r>
           </w:p>
         </w:tc>
@@ -2177,7 +2207,7 @@
                 <w:sz w:val="24"/>
                 <w:szCs w:val="24"/>
               </w:rPr>
-              <w:t>16</w:t>
+              <w:t>15</w:t>
             </w:r>
           </w:p>
         </w:tc>
@@ -2226,7 +2256,15 @@
           <w:sz w:val="24"/>
           <w:szCs w:val="24"/>
         </w:rPr>
-        <w:t xml:space="preserve">Euclidean distance. I chose this instead of regular Manhattan distance as by this method, there are fewer nodes with exactly the same heuristic value than would be the case for regular Manhattan distance, thus making this new heuristic more useable.  My version of A* </w:t>
+        <w:t xml:space="preserve">Euclidean distance. I chose this instead of regular Manhattan distance as by this method, there are fewer nodes with exactly the same heuristic value than would be the case for regular Manhattan distance, thus making this new heuristic more useable.  </w:t>
+      </w:r>
+      <w:r>
+        <w:rPr>
+          <w:rFonts w:ascii="Times New Roman" w:hAnsi="Times New Roman" w:cs="Times New Roman"/>
+          <w:sz w:val="24"/>
+          <w:szCs w:val="24"/>
+        </w:rPr>
+        <w:t xml:space="preserve">My version of A* </w:t>
       </w:r>
       <w:r>
         <w:rPr>
@@ -2266,8 +2304,18 @@
           <w:sz w:val="24"/>
           <w:szCs w:val="24"/>
         </w:rPr>
-        <w:t xml:space="preserve"> In almost all cases, the A* algorithm expanded many fewer nodes than BFS, and most of the time fewer than the DFS, except on a few occasions. The running times of A* were also lower on maps 4 through 7 than the other two searches, and on map 6 it was almost a third better than  BFS.</w:t>
-      </w:r>
+        <w:t xml:space="preserve"> In almost all cases, the A* algorithm expanded many fewer nodes than BFS, and most of the time fewer than the DFS, except on a few occasions. </w:t>
+      </w:r>
+      <w:r>
+        <w:rPr>
+          <w:rFonts w:ascii="Times New Roman" w:hAnsi="Times New Roman" w:cs="Times New Roman"/>
+          <w:sz w:val="24"/>
+          <w:szCs w:val="24"/>
+        </w:rPr>
+        <w:t>On the latter maps, the running time of A* is approximately comparable with that of DFS, and a little bit slower than DFS.</w:t>
+      </w:r>
+      <w:bookmarkStart w:id="0" w:name="_GoBack"/>
+      <w:bookmarkEnd w:id="0"/>
     </w:p>
     <w:p>
       <w:pPr>
@@ -2405,15 +2453,42 @@
           <w:sz w:val="24"/>
           <w:szCs w:val="24"/>
         </w:rPr>
-        <w:t>9. A* may not provide improved performance over BFS</w:t>
-      </w:r>
-      <w:r>
-        <w:rPr>
-          <w:rFonts w:ascii="Times New Roman" w:hAnsi="Times New Roman" w:cs="Times New Roman"/>
-          <w:sz w:val="24"/>
-          <w:szCs w:val="24"/>
-        </w:rPr>
-        <w:t xml:space="preserve"> on a graph where </w:t>
+        <w:t xml:space="preserve">9. </w:t>
+      </w:r>
+      <w:r>
+        <w:rPr>
+          <w:rFonts w:ascii="Times New Roman" w:hAnsi="Times New Roman" w:cs="Times New Roman"/>
+          <w:sz w:val="24"/>
+          <w:szCs w:val="24"/>
+          <w:highlight w:val="yellow"/>
+        </w:rPr>
+        <w:t xml:space="preserve">improved performance </w:t>
+      </w:r>
+      <w:r>
+        <w:rPr>
+          <w:rFonts w:ascii="Times New Roman" w:hAnsi="Times New Roman" w:cs="Times New Roman"/>
+          <w:sz w:val="24"/>
+          <w:szCs w:val="24"/>
+          <w:highlight w:val="yellow"/>
+        </w:rPr>
+        <w:t>A* may not provide over BFS</w:t>
+      </w:r>
+      <w:r>
+        <w:rPr>
+          <w:rFonts w:ascii="Times New Roman" w:hAnsi="Times New Roman" w:cs="Times New Roman"/>
+          <w:sz w:val="24"/>
+          <w:szCs w:val="24"/>
+          <w:highlight w:val="yellow"/>
+        </w:rPr>
+        <w:t xml:space="preserve"> on a graph where</w:t>
+      </w:r>
+      <w:r>
+        <w:rPr>
+          <w:rFonts w:ascii="Times New Roman" w:hAnsi="Times New Roman" w:cs="Times New Roman"/>
+          <w:sz w:val="24"/>
+          <w:szCs w:val="24"/>
+        </w:rPr>
+        <w:t xml:space="preserve"> </w:t>
       </w:r>
     </w:p>
     <w:p>

</xml_diff>

<commit_message>
updated the written document, added search tree images.  Just need to finish A* vs BFS.
</commit_message>
<xml_diff>
--- a/ai_assignment1/doc/wilkes.ian.ai_writeup.docx
+++ b/ai_assignment1/doc/wilkes.ian.ai_writeup.docx
@@ -61,6 +61,11 @@
     </w:p>
     <w:p>
       <w:pPr>
+        <w:pStyle w:val="ListParagraph"/>
+        <w:numPr>
+          <w:ilvl w:val="0"/>
+          <w:numId w:val="1"/>
+        </w:numPr>
         <w:spacing w:line="240" w:lineRule="auto"/>
         <w:rPr>
           <w:rFonts w:ascii="Times New Roman" w:hAnsi="Times New Roman" w:cs="Times New Roman"/>
@@ -74,7 +79,517 @@
           <w:sz w:val="24"/>
           <w:szCs w:val="24"/>
         </w:rPr>
-        <w:t xml:space="preserve">5. The results below are for the performance of the BFS, DFS and A* algorithms I have implemented.  For all three I have included code to prevent nodes from being expanded multiple times.  </w:t>
+        <w:t>The following image contains the state-space for the robot navigation problem.</w:t>
+      </w:r>
+    </w:p>
+    <w:p>
+      <w:pPr>
+        <w:spacing w:line="240" w:lineRule="auto"/>
+        <w:ind w:left="360"/>
+        <w:rPr>
+          <w:rFonts w:ascii="Times New Roman" w:hAnsi="Times New Roman" w:cs="Times New Roman"/>
+          <w:sz w:val="24"/>
+          <w:szCs w:val="24"/>
+        </w:rPr>
+      </w:pPr>
+      <w:r>
+        <w:rPr>
+          <w:noProof/>
+        </w:rPr>
+        <w:drawing>
+          <wp:inline distT="0" distB="0" distL="0" distR="0" wp14:anchorId="25C77132" wp14:editId="6F4E442F">
+            <wp:extent cx="4572000" cy="6097957"/>
+            <wp:effectExtent l="0" t="0" r="0" b="0"/>
+            <wp:docPr id="4" name="Picture 4" descr="C:\Users\Ian Wilkes\Downloads\IMG_20150213_005159.jpg"/>
+            <wp:cNvGraphicFramePr>
+              <a:graphicFrameLocks xmlns:a="http://schemas.openxmlformats.org/drawingml/2006/main" noChangeAspect="1"/>
+            </wp:cNvGraphicFramePr>
+            <a:graphic xmlns:a="http://schemas.openxmlformats.org/drawingml/2006/main">
+              <a:graphicData uri="http://schemas.openxmlformats.org/drawingml/2006/picture">
+                <pic:pic xmlns:pic="http://schemas.openxmlformats.org/drawingml/2006/picture">
+                  <pic:nvPicPr>
+                    <pic:cNvPr id="0" name="Picture 4" descr="C:\Users\Ian Wilkes\Downloads\IMG_20150213_005159.jpg"/>
+                    <pic:cNvPicPr>
+                      <a:picLocks noChangeAspect="1" noChangeArrowheads="1"/>
+                    </pic:cNvPicPr>
+                  </pic:nvPicPr>
+                  <pic:blipFill>
+                    <a:blip r:embed="rId6" cstate="print">
+                      <a:extLst>
+                        <a:ext uri="{28A0092B-C50C-407E-A947-70E740481C1C}">
+                          <a14:useLocalDpi xmlns:a14="http://schemas.microsoft.com/office/drawing/2010/main" val="0"/>
+                        </a:ext>
+                      </a:extLst>
+                    </a:blip>
+                    <a:srcRect/>
+                    <a:stretch>
+                      <a:fillRect/>
+                    </a:stretch>
+                  </pic:blipFill>
+                  <pic:spPr bwMode="auto">
+                    <a:xfrm>
+                      <a:off x="0" y="0"/>
+                      <a:ext cx="4572000" cy="6097957"/>
+                    </a:xfrm>
+                    <a:prstGeom prst="rect">
+                      <a:avLst/>
+                    </a:prstGeom>
+                    <a:noFill/>
+                    <a:ln>
+                      <a:noFill/>
+                    </a:ln>
+                  </pic:spPr>
+                </pic:pic>
+              </a:graphicData>
+            </a:graphic>
+          </wp:inline>
+        </w:drawing>
+      </w:r>
+    </w:p>
+    <w:p>
+      <w:pPr>
+        <w:spacing w:line="240" w:lineRule="auto"/>
+        <w:ind w:left="360"/>
+        <w:rPr>
+          <w:rFonts w:ascii="Times New Roman" w:hAnsi="Times New Roman" w:cs="Times New Roman"/>
+          <w:sz w:val="24"/>
+          <w:szCs w:val="24"/>
+        </w:rPr>
+      </w:pPr>
+    </w:p>
+    <w:p>
+      <w:pPr>
+        <w:spacing w:line="240" w:lineRule="auto"/>
+        <w:ind w:left="360"/>
+        <w:rPr>
+          <w:rFonts w:ascii="Times New Roman" w:hAnsi="Times New Roman" w:cs="Times New Roman"/>
+          <w:sz w:val="24"/>
+          <w:szCs w:val="24"/>
+        </w:rPr>
+      </w:pPr>
+    </w:p>
+    <w:p>
+      <w:pPr>
+        <w:pStyle w:val="ListParagraph"/>
+        <w:spacing w:line="240" w:lineRule="auto"/>
+        <w:rPr>
+          <w:rFonts w:ascii="Times New Roman" w:hAnsi="Times New Roman" w:cs="Times New Roman"/>
+          <w:sz w:val="24"/>
+          <w:szCs w:val="24"/>
+        </w:rPr>
+      </w:pPr>
+    </w:p>
+    <w:p>
+      <w:pPr>
+        <w:spacing w:line="240" w:lineRule="auto"/>
+        <w:ind w:left="360"/>
+        <w:rPr>
+          <w:rFonts w:ascii="Times New Roman" w:hAnsi="Times New Roman" w:cs="Times New Roman"/>
+          <w:sz w:val="24"/>
+          <w:szCs w:val="24"/>
+        </w:rPr>
+      </w:pPr>
+    </w:p>
+    <w:p>
+      <w:pPr>
+        <w:pStyle w:val="ListParagraph"/>
+        <w:numPr>
+          <w:ilvl w:val="0"/>
+          <w:numId w:val="1"/>
+        </w:numPr>
+        <w:spacing w:line="240" w:lineRule="auto"/>
+        <w:rPr>
+          <w:rFonts w:ascii="Times New Roman" w:hAnsi="Times New Roman" w:cs="Times New Roman"/>
+          <w:sz w:val="24"/>
+          <w:szCs w:val="24"/>
+        </w:rPr>
+      </w:pPr>
+      <w:r>
+        <w:rPr>
+          <w:rFonts w:ascii="Times New Roman" w:hAnsi="Times New Roman" w:cs="Times New Roman"/>
+          <w:sz w:val="24"/>
+          <w:szCs w:val="24"/>
+        </w:rPr>
+        <w:t xml:space="preserve">The following image contains the DFS search tree.  For my DFS, I have included nodes which would have been added to the stack of search nodes, but I have also used repeated state detection, which skips nodes which have already been visited, and does not add nodes which have been previously visited to the search stack.  </w:t>
+      </w:r>
+      <w:r>
+        <w:rPr>
+          <w:rFonts w:ascii="Times New Roman" w:hAnsi="Times New Roman" w:cs="Times New Roman"/>
+          <w:sz w:val="24"/>
+          <w:szCs w:val="24"/>
+        </w:rPr>
+        <w:t xml:space="preserve">Nodes are considered to be visited when they come out of the search stack and their children are expanded. </w:t>
+      </w:r>
+      <w:r>
+        <w:rPr>
+          <w:rFonts w:ascii="Times New Roman" w:hAnsi="Times New Roman" w:cs="Times New Roman"/>
+          <w:sz w:val="24"/>
+          <w:szCs w:val="24"/>
+        </w:rPr>
+        <w:t xml:space="preserve">Also, I have assumed that the first door the robot scans is the first one which it will explore.  </w:t>
+      </w:r>
+      <w:r>
+        <w:rPr>
+          <w:rFonts w:ascii="Times New Roman" w:hAnsi="Times New Roman" w:cs="Times New Roman"/>
+          <w:sz w:val="24"/>
+          <w:szCs w:val="24"/>
+        </w:rPr>
+        <w:t>The path is drawn in red, and the total cost of the path found was 8.</w:t>
+      </w:r>
+    </w:p>
+    <w:p>
+      <w:pPr>
+        <w:pStyle w:val="ListParagraph"/>
+        <w:rPr>
+          <w:rFonts w:ascii="Times New Roman" w:hAnsi="Times New Roman" w:cs="Times New Roman"/>
+          <w:sz w:val="24"/>
+          <w:szCs w:val="24"/>
+        </w:rPr>
+      </w:pPr>
+      <w:r>
+        <w:rPr>
+          <w:rFonts w:ascii="Times New Roman" w:hAnsi="Times New Roman" w:cs="Times New Roman"/>
+          <w:noProof/>
+          <w:sz w:val="24"/>
+          <w:szCs w:val="24"/>
+        </w:rPr>
+        <w:drawing>
+          <wp:inline distT="0" distB="0" distL="0" distR="0" wp14:anchorId="7D7E9EE2" wp14:editId="7DA24D98">
+            <wp:extent cx="4444844" cy="5928360"/>
+            <wp:effectExtent l="953" t="0" r="0" b="0"/>
+            <wp:docPr id="2" name="Picture 2" descr="C:\Users\Ian Wilkes\Downloads\IMG_20150213_151235.jpg"/>
+            <wp:cNvGraphicFramePr>
+              <a:graphicFrameLocks xmlns:a="http://schemas.openxmlformats.org/drawingml/2006/main" noChangeAspect="1"/>
+            </wp:cNvGraphicFramePr>
+            <a:graphic xmlns:a="http://schemas.openxmlformats.org/drawingml/2006/main">
+              <a:graphicData uri="http://schemas.openxmlformats.org/drawingml/2006/picture">
+                <pic:pic xmlns:pic="http://schemas.openxmlformats.org/drawingml/2006/picture">
+                  <pic:nvPicPr>
+                    <pic:cNvPr id="0" name="Picture 2" descr="C:\Users\Ian Wilkes\Downloads\IMG_20150213_151235.jpg"/>
+                    <pic:cNvPicPr>
+                      <a:picLocks noChangeAspect="1" noChangeArrowheads="1"/>
+                    </pic:cNvPicPr>
+                  </pic:nvPicPr>
+                  <pic:blipFill>
+                    <a:blip r:embed="rId7" cstate="print">
+                      <a:extLst>
+                        <a:ext uri="{28A0092B-C50C-407E-A947-70E740481C1C}">
+                          <a14:useLocalDpi xmlns:a14="http://schemas.microsoft.com/office/drawing/2010/main" val="0"/>
+                        </a:ext>
+                      </a:extLst>
+                    </a:blip>
+                    <a:srcRect/>
+                    <a:stretch>
+                      <a:fillRect/>
+                    </a:stretch>
+                  </pic:blipFill>
+                  <pic:spPr bwMode="auto">
+                    <a:xfrm rot="16200000">
+                      <a:off x="0" y="0"/>
+                      <a:ext cx="4444844" cy="5928360"/>
+                    </a:xfrm>
+                    <a:prstGeom prst="rect">
+                      <a:avLst/>
+                    </a:prstGeom>
+                    <a:noFill/>
+                    <a:ln>
+                      <a:noFill/>
+                    </a:ln>
+                  </pic:spPr>
+                </pic:pic>
+              </a:graphicData>
+            </a:graphic>
+          </wp:inline>
+        </w:drawing>
+      </w:r>
+    </w:p>
+    <w:p>
+      <w:pPr>
+        <w:spacing w:line="240" w:lineRule="auto"/>
+        <w:rPr>
+          <w:rFonts w:ascii="Times New Roman" w:hAnsi="Times New Roman" w:cs="Times New Roman"/>
+          <w:sz w:val="24"/>
+          <w:szCs w:val="24"/>
+        </w:rPr>
+      </w:pPr>
+    </w:p>
+    <w:p>
+      <w:pPr>
+        <w:pStyle w:val="ListParagraph"/>
+        <w:numPr>
+          <w:ilvl w:val="0"/>
+          <w:numId w:val="1"/>
+        </w:numPr>
+        <w:spacing w:line="240" w:lineRule="auto"/>
+        <w:rPr>
+          <w:rFonts w:ascii="Times New Roman" w:hAnsi="Times New Roman" w:cs="Times New Roman"/>
+          <w:sz w:val="24"/>
+          <w:szCs w:val="24"/>
+        </w:rPr>
+      </w:pPr>
+      <w:r>
+        <w:rPr>
+          <w:rFonts w:ascii="Times New Roman" w:hAnsi="Times New Roman" w:cs="Times New Roman"/>
+          <w:sz w:val="24"/>
+          <w:szCs w:val="24"/>
+        </w:rPr>
+        <w:t>The Following image contains the BFS search tree I have created.  I have included nodes which would be added to the search queue, but only new nodes which have not been visited previously.  I count a node as visited only when it has come out of the search queue and its children are expanded.</w:t>
+      </w:r>
+      <w:r>
+        <w:rPr>
+          <w:rFonts w:ascii="Times New Roman" w:hAnsi="Times New Roman" w:cs="Times New Roman"/>
+          <w:sz w:val="24"/>
+          <w:szCs w:val="24"/>
+        </w:rPr>
+        <w:t xml:space="preserve"> So when the robot expands nodes, it only includes those which have not previously been visited.  Also, if the robot tries to visit a node which has already been visited, it does not revisit that node or expand its children, as this has already been done elsewhere on the search tree.</w:t>
+      </w:r>
+      <w:r>
+        <w:rPr>
+          <w:rFonts w:ascii="Times New Roman" w:hAnsi="Times New Roman" w:cs="Times New Roman"/>
+          <w:sz w:val="24"/>
+          <w:szCs w:val="24"/>
+        </w:rPr>
+        <w:t xml:space="preserve"> The path used is drawn in red on the image.  The total cost of that path was 5.</w:t>
+      </w:r>
+    </w:p>
+    <w:p>
+      <w:pPr>
+        <w:pStyle w:val="ListParagraph"/>
+        <w:spacing w:line="240" w:lineRule="auto"/>
+        <w:rPr>
+          <w:rFonts w:ascii="Times New Roman" w:hAnsi="Times New Roman" w:cs="Times New Roman"/>
+          <w:sz w:val="24"/>
+          <w:szCs w:val="24"/>
+        </w:rPr>
+      </w:pPr>
+      <w:r>
+        <w:rPr>
+          <w:rFonts w:ascii="Times New Roman" w:hAnsi="Times New Roman" w:cs="Times New Roman"/>
+          <w:noProof/>
+          <w:sz w:val="24"/>
+          <w:szCs w:val="24"/>
+        </w:rPr>
+        <w:lastRenderedPageBreak/>
+        <w:drawing>
+          <wp:inline distT="0" distB="0" distL="0" distR="0" wp14:anchorId="148A3843" wp14:editId="159D143F">
+            <wp:extent cx="3710741" cy="5734692"/>
+            <wp:effectExtent l="0" t="2540" r="1905" b="1905"/>
+            <wp:docPr id="3" name="Picture 3" descr="C:\Users\Ian Wilkes\Downloads\IMG_20150213_151247.jpg"/>
+            <wp:cNvGraphicFramePr>
+              <a:graphicFrameLocks xmlns:a="http://schemas.openxmlformats.org/drawingml/2006/main" noChangeAspect="1"/>
+            </wp:cNvGraphicFramePr>
+            <a:graphic xmlns:a="http://schemas.openxmlformats.org/drawingml/2006/main">
+              <a:graphicData uri="http://schemas.openxmlformats.org/drawingml/2006/picture">
+                <pic:pic xmlns:pic="http://schemas.openxmlformats.org/drawingml/2006/picture">
+                  <pic:nvPicPr>
+                    <pic:cNvPr id="0" name="Picture 3" descr="C:\Users\Ian Wilkes\Downloads\IMG_20150213_151247.jpg"/>
+                    <pic:cNvPicPr>
+                      <a:picLocks noChangeAspect="1" noChangeArrowheads="1"/>
+                    </pic:cNvPicPr>
+                  </pic:nvPicPr>
+                  <pic:blipFill rotWithShape="1">
+                    <a:blip r:embed="rId8" cstate="print">
+                      <a:extLst>
+                        <a:ext uri="{28A0092B-C50C-407E-A947-70E740481C1C}">
+                          <a14:useLocalDpi xmlns:a14="http://schemas.microsoft.com/office/drawing/2010/main" val="0"/>
+                        </a:ext>
+                      </a:extLst>
+                    </a:blip>
+                    <a:srcRect l="25545" b="13729"/>
+                    <a:stretch/>
+                  </pic:blipFill>
+                  <pic:spPr bwMode="auto">
+                    <a:xfrm rot="16200000">
+                      <a:off x="0" y="0"/>
+                      <a:ext cx="3731185" cy="5766287"/>
+                    </a:xfrm>
+                    <a:prstGeom prst="rect">
+                      <a:avLst/>
+                    </a:prstGeom>
+                    <a:noFill/>
+                    <a:ln>
+                      <a:noFill/>
+                    </a:ln>
+                    <a:extLst>
+                      <a:ext uri="{53640926-AAD7-44D8-BBD7-CCE9431645EC}">
+                        <a14:shadowObscured xmlns:a14="http://schemas.microsoft.com/office/drawing/2010/main"/>
+                      </a:ext>
+                    </a:extLst>
+                  </pic:spPr>
+                </pic:pic>
+              </a:graphicData>
+            </a:graphic>
+          </wp:inline>
+        </w:drawing>
+      </w:r>
+    </w:p>
+    <w:p>
+      <w:pPr>
+        <w:spacing w:line="240" w:lineRule="auto"/>
+        <w:rPr>
+          <w:rFonts w:ascii="Times New Roman" w:hAnsi="Times New Roman" w:cs="Times New Roman"/>
+          <w:sz w:val="24"/>
+          <w:szCs w:val="24"/>
+        </w:rPr>
+      </w:pPr>
+    </w:p>
+    <w:p>
+      <w:pPr>
+        <w:pStyle w:val="ListParagraph"/>
+        <w:numPr>
+          <w:ilvl w:val="0"/>
+          <w:numId w:val="1"/>
+        </w:numPr>
+        <w:spacing w:line="240" w:lineRule="auto"/>
+        <w:rPr>
+          <w:rFonts w:ascii="Times New Roman" w:hAnsi="Times New Roman" w:cs="Times New Roman"/>
+          <w:sz w:val="24"/>
+          <w:szCs w:val="24"/>
+        </w:rPr>
+      </w:pPr>
+      <w:r>
+        <w:rPr>
+          <w:rFonts w:ascii="Times New Roman" w:hAnsi="Times New Roman" w:cs="Times New Roman"/>
+          <w:sz w:val="24"/>
+          <w:szCs w:val="24"/>
+        </w:rPr>
+        <w:t>The following is an image of a uniform cost search tree.  This uniform cost search had the same repeated state detection as the two previous searches. Nodes with the same cost were visited in the order in which they were added to the priority queue.</w:t>
+      </w:r>
+      <w:r>
+        <w:rPr>
+          <w:rFonts w:ascii="Times New Roman" w:hAnsi="Times New Roman" w:cs="Times New Roman"/>
+          <w:sz w:val="24"/>
+          <w:szCs w:val="24"/>
+        </w:rPr>
+        <w:t xml:space="preserve">  The path found is drawn in red, and the total cost of that path is 5.</w:t>
+      </w:r>
+      <w:r>
+        <w:rPr>
+          <w:rFonts w:ascii="Times New Roman" w:hAnsi="Times New Roman" w:cs="Times New Roman"/>
+          <w:sz w:val="24"/>
+          <w:szCs w:val="24"/>
+        </w:rPr>
+        <w:t xml:space="preserve"> </w:t>
+      </w:r>
+    </w:p>
+    <w:p>
+      <w:pPr>
+        <w:pStyle w:val="ListParagraph"/>
+        <w:spacing w:line="240" w:lineRule="auto"/>
+        <w:rPr>
+          <w:rFonts w:ascii="Times New Roman" w:hAnsi="Times New Roman" w:cs="Times New Roman"/>
+          <w:sz w:val="24"/>
+          <w:szCs w:val="24"/>
+        </w:rPr>
+      </w:pPr>
+      <w:r>
+        <w:rPr>
+          <w:rFonts w:ascii="Times New Roman" w:hAnsi="Times New Roman" w:cs="Times New Roman"/>
+          <w:noProof/>
+          <w:sz w:val="24"/>
+          <w:szCs w:val="24"/>
+        </w:rPr>
+        <w:lastRenderedPageBreak/>
+        <w:drawing>
+          <wp:inline distT="0" distB="0" distL="0" distR="0" wp14:anchorId="2C0E8796" wp14:editId="44745FA2">
+            <wp:extent cx="5935980" cy="5433060"/>
+            <wp:effectExtent l="0" t="0" r="7620" b="0"/>
+            <wp:docPr id="1" name="Picture 1" descr="C:\Users\Ian Wilkes\Downloads\IMG_20150213_151200.jpg"/>
+            <wp:cNvGraphicFramePr>
+              <a:graphicFrameLocks xmlns:a="http://schemas.openxmlformats.org/drawingml/2006/main" noChangeAspect="1"/>
+            </wp:cNvGraphicFramePr>
+            <a:graphic xmlns:a="http://schemas.openxmlformats.org/drawingml/2006/main">
+              <a:graphicData uri="http://schemas.openxmlformats.org/drawingml/2006/picture">
+                <pic:pic xmlns:pic="http://schemas.openxmlformats.org/drawingml/2006/picture">
+                  <pic:nvPicPr>
+                    <pic:cNvPr id="0" name="Picture 1" descr="C:\Users\Ian Wilkes\Downloads\IMG_20150213_151200.jpg"/>
+                    <pic:cNvPicPr>
+                      <a:picLocks noChangeAspect="1" noChangeArrowheads="1"/>
+                    </pic:cNvPicPr>
+                  </pic:nvPicPr>
+                  <pic:blipFill rotWithShape="1">
+                    <a:blip r:embed="rId9" cstate="print">
+                      <a:extLst>
+                        <a:ext uri="{28A0092B-C50C-407E-A947-70E740481C1C}">
+                          <a14:useLocalDpi xmlns:a14="http://schemas.microsoft.com/office/drawing/2010/main" val="0"/>
+                        </a:ext>
+                      </a:extLst>
+                    </a:blip>
+                    <a:srcRect t="2310" b="29066"/>
+                    <a:stretch/>
+                  </pic:blipFill>
+                  <pic:spPr bwMode="auto">
+                    <a:xfrm>
+                      <a:off x="0" y="0"/>
+                      <a:ext cx="5935980" cy="5433060"/>
+                    </a:xfrm>
+                    <a:prstGeom prst="rect">
+                      <a:avLst/>
+                    </a:prstGeom>
+                    <a:noFill/>
+                    <a:ln>
+                      <a:noFill/>
+                    </a:ln>
+                    <a:extLst>
+                      <a:ext uri="{53640926-AAD7-44D8-BBD7-CCE9431645EC}">
+                        <a14:shadowObscured xmlns:a14="http://schemas.microsoft.com/office/drawing/2010/main"/>
+                      </a:ext>
+                    </a:extLst>
+                  </pic:spPr>
+                </pic:pic>
+              </a:graphicData>
+            </a:graphic>
+          </wp:inline>
+        </w:drawing>
+      </w:r>
+    </w:p>
+    <w:p>
+      <w:pPr>
+        <w:rPr>
+          <w:rFonts w:ascii="Times New Roman" w:hAnsi="Times New Roman" w:cs="Times New Roman"/>
+          <w:sz w:val="24"/>
+          <w:szCs w:val="24"/>
+        </w:rPr>
+      </w:pPr>
+      <w:r>
+        <w:rPr>
+          <w:rFonts w:ascii="Times New Roman" w:hAnsi="Times New Roman" w:cs="Times New Roman"/>
+          <w:sz w:val="24"/>
+          <w:szCs w:val="24"/>
+        </w:rPr>
+        <w:br w:type="page"/>
+      </w:r>
+    </w:p>
+    <w:p>
+      <w:pPr>
+        <w:pStyle w:val="ListParagraph"/>
+        <w:numPr>
+          <w:ilvl w:val="0"/>
+          <w:numId w:val="1"/>
+        </w:numPr>
+        <w:spacing w:line="240" w:lineRule="auto"/>
+        <w:rPr>
+          <w:rFonts w:ascii="Times New Roman" w:hAnsi="Times New Roman" w:cs="Times New Roman"/>
+          <w:sz w:val="24"/>
+          <w:szCs w:val="24"/>
+        </w:rPr>
+      </w:pPr>
+      <w:r>
+        <w:rPr>
+          <w:rFonts w:ascii="Times New Roman" w:hAnsi="Times New Roman" w:cs="Times New Roman"/>
+          <w:sz w:val="24"/>
+          <w:szCs w:val="24"/>
+        </w:rPr>
+        <w:lastRenderedPageBreak/>
+        <w:t xml:space="preserve">The results below are for the performance of the BFS, DFS and A* algorithms I have implemented.  For all three I have included code to prevent nodes from </w:t>
+      </w:r>
+      <w:r>
+        <w:rPr>
+          <w:rFonts w:ascii="Times New Roman" w:hAnsi="Times New Roman" w:cs="Times New Roman"/>
+          <w:sz w:val="24"/>
+          <w:szCs w:val="24"/>
+        </w:rPr>
+        <w:t>being visited multiple times.  A node is considered to be visited if it comes out of the search data structure.  If a node has already been visited, it is not expanded again, and if a visited node comes out of the search data structure to be visited again, it is skipped.</w:t>
       </w:r>
     </w:p>
     <w:tbl>
@@ -85,15 +600,15 @@
       </w:tblPr>
       <w:tblGrid>
         <w:gridCol w:w="950"/>
+        <w:gridCol w:w="1056"/>
+        <w:gridCol w:w="756"/>
+        <w:gridCol w:w="699"/>
+        <w:gridCol w:w="1889"/>
+        <w:gridCol w:w="760"/>
         <w:gridCol w:w="936"/>
-        <w:gridCol w:w="756"/>
-        <w:gridCol w:w="700"/>
-        <w:gridCol w:w="2121"/>
-        <w:gridCol w:w="761"/>
-        <w:gridCol w:w="936"/>
-        <w:gridCol w:w="936"/>
-        <w:gridCol w:w="764"/>
-        <w:gridCol w:w="716"/>
+        <w:gridCol w:w="1056"/>
+        <w:gridCol w:w="762"/>
+        <w:gridCol w:w="712"/>
       </w:tblGrid>
       <w:tr>
         <w:tc>
@@ -289,7 +804,15 @@
                 <w:sz w:val="24"/>
                 <w:szCs w:val="24"/>
               </w:rPr>
-              <w:t>nodes</w:t>
+              <w:t>N</w:t>
+            </w:r>
+            <w:r>
+              <w:rPr>
+                <w:rFonts w:ascii="Times New Roman" w:hAnsi="Times New Roman" w:cs="Times New Roman"/>
+                <w:sz w:val="24"/>
+                <w:szCs w:val="24"/>
+              </w:rPr>
+              <w:t>odes</w:t>
             </w:r>
           </w:p>
         </w:tc>
@@ -897,7 +1420,7 @@
                 <w:sz w:val="24"/>
                 <w:szCs w:val="24"/>
               </w:rPr>
-              <w:t>33</w:t>
+              <w:t>34</w:t>
             </w:r>
           </w:p>
         </w:tc>
@@ -951,19 +1474,22 @@
           </w:tcPr>
           <w:p>
             <w:pPr>
-              <w:rPr>
-                <w:rFonts w:ascii="Times New Roman" w:hAnsi="Times New Roman" w:cs="Times New Roman"/>
-                <w:sz w:val="24"/>
-                <w:szCs w:val="24"/>
-              </w:rPr>
-            </w:pPr>
-            <w:r>
-              <w:rPr>
-                <w:rFonts w:ascii="Times New Roman" w:hAnsi="Times New Roman" w:cs="Times New Roman"/>
-                <w:sz w:val="24"/>
-                <w:szCs w:val="24"/>
-              </w:rPr>
-              <w:t>17</w:t>
+              <w:tabs>
+                <w:tab w:val="center" w:pos="894"/>
+              </w:tabs>
+              <w:rPr>
+                <w:rFonts w:ascii="Times New Roman" w:hAnsi="Times New Roman" w:cs="Times New Roman"/>
+                <w:sz w:val="24"/>
+                <w:szCs w:val="24"/>
+              </w:rPr>
+            </w:pPr>
+            <w:r>
+              <w:rPr>
+                <w:rFonts w:ascii="Times New Roman" w:hAnsi="Times New Roman" w:cs="Times New Roman"/>
+                <w:sz w:val="24"/>
+                <w:szCs w:val="24"/>
+              </w:rPr>
+              <w:t>21</w:t>
             </w:r>
           </w:p>
         </w:tc>
@@ -1037,7 +1563,7 @@
                 <w:sz w:val="24"/>
                 <w:szCs w:val="24"/>
               </w:rPr>
-              <w:t>25</w:t>
+              <w:t>28</w:t>
             </w:r>
           </w:p>
         </w:tc>
@@ -1127,7 +1653,7 @@
                 <w:sz w:val="24"/>
                 <w:szCs w:val="24"/>
               </w:rPr>
-              <w:t>43</w:t>
+              <w:t>45</w:t>
             </w:r>
           </w:p>
         </w:tc>
@@ -1193,7 +1719,7 @@
                 <w:sz w:val="24"/>
                 <w:szCs w:val="24"/>
               </w:rPr>
-              <w:t>41</w:t>
+              <w:t>44</w:t>
             </w:r>
           </w:p>
         </w:tc>
@@ -1259,7 +1785,7 @@
                 <w:sz w:val="24"/>
                 <w:szCs w:val="24"/>
               </w:rPr>
-              <w:t>43</w:t>
+              <w:t>45</w:t>
             </w:r>
           </w:p>
         </w:tc>
@@ -1357,7 +1883,7 @@
                 <w:sz w:val="24"/>
                 <w:szCs w:val="24"/>
               </w:rPr>
-              <w:t>46</w:t>
+              <w:t>64</w:t>
             </w:r>
           </w:p>
         </w:tc>
@@ -1423,7 +1949,7 @@
                 <w:sz w:val="24"/>
                 <w:szCs w:val="24"/>
               </w:rPr>
-              <w:t>45</w:t>
+              <w:t>64</w:t>
             </w:r>
           </w:p>
         </w:tc>
@@ -1489,7 +2015,7 @@
                 <w:sz w:val="24"/>
                 <w:szCs w:val="24"/>
               </w:rPr>
-              <w:t>37</w:t>
+              <w:t>56</w:t>
             </w:r>
           </w:p>
         </w:tc>
@@ -1579,7 +2105,7 @@
                 <w:sz w:val="24"/>
                 <w:szCs w:val="24"/>
               </w:rPr>
-              <w:t>926928</w:t>
+              <w:t>1844449</w:t>
             </w:r>
           </w:p>
         </w:tc>
@@ -1645,7 +2171,7 @@
                 <w:sz w:val="24"/>
                 <w:szCs w:val="24"/>
               </w:rPr>
-              <w:t>610434</w:t>
+              <w:t>1230805</w:t>
             </w:r>
           </w:p>
         </w:tc>
@@ -1711,7 +2237,7 @@
                 <w:sz w:val="24"/>
                 <w:szCs w:val="24"/>
               </w:rPr>
-              <w:t>641715</w:t>
+              <w:t>1283490</w:t>
             </w:r>
           </w:p>
         </w:tc>
@@ -1801,7 +2327,7 @@
                 <w:sz w:val="24"/>
                 <w:szCs w:val="24"/>
               </w:rPr>
-              <w:t>38</w:t>
+              <w:t>39</w:t>
             </w:r>
           </w:p>
         </w:tc>
@@ -1867,7 +2393,7 @@
                 <w:sz w:val="24"/>
                 <w:szCs w:val="24"/>
               </w:rPr>
-              <w:t>38</w:t>
+              <w:t>39</w:t>
             </w:r>
           </w:p>
         </w:tc>
@@ -1941,7 +2467,7 @@
                 <w:sz w:val="24"/>
                 <w:szCs w:val="24"/>
               </w:rPr>
-              <w:t>38</w:t>
+              <w:t>39</w:t>
             </w:r>
           </w:p>
         </w:tc>
@@ -2031,122 +2557,122 @@
                 <w:sz w:val="24"/>
                 <w:szCs w:val="24"/>
               </w:rPr>
+              <w:t>25</w:t>
+            </w:r>
+          </w:p>
+        </w:tc>
+        <w:tc>
+          <w:tcPr>
+            <w:tcW w:w="756" w:type="dxa"/>
+          </w:tcPr>
+          <w:p>
+            <w:pPr>
+              <w:rPr>
+                <w:rFonts w:ascii="Times New Roman" w:hAnsi="Times New Roman" w:cs="Times New Roman"/>
+                <w:sz w:val="24"/>
+                <w:szCs w:val="24"/>
+              </w:rPr>
+            </w:pPr>
+            <w:r>
+              <w:rPr>
+                <w:rFonts w:ascii="Times New Roman" w:hAnsi="Times New Roman" w:cs="Times New Roman"/>
+                <w:sz w:val="24"/>
+                <w:szCs w:val="24"/>
+              </w:rPr>
+              <w:t>0.055</w:t>
+            </w:r>
+          </w:p>
+        </w:tc>
+        <w:tc>
+          <w:tcPr>
+            <w:tcW w:w="701" w:type="dxa"/>
+          </w:tcPr>
+          <w:p>
+            <w:pPr>
+              <w:rPr>
+                <w:rFonts w:ascii="Times New Roman" w:hAnsi="Times New Roman" w:cs="Times New Roman"/>
+                <w:sz w:val="24"/>
+                <w:szCs w:val="24"/>
+              </w:rPr>
+            </w:pPr>
+            <w:r>
+              <w:rPr>
+                <w:rFonts w:ascii="Times New Roman" w:hAnsi="Times New Roman" w:cs="Times New Roman"/>
+                <w:sz w:val="24"/>
+                <w:szCs w:val="24"/>
+              </w:rPr>
+              <w:t>21</w:t>
+            </w:r>
+          </w:p>
+        </w:tc>
+        <w:tc>
+          <w:tcPr>
+            <w:tcW w:w="2337" w:type="dxa"/>
+          </w:tcPr>
+          <w:p>
+            <w:pPr>
+              <w:rPr>
+                <w:rFonts w:ascii="Times New Roman" w:hAnsi="Times New Roman" w:cs="Times New Roman"/>
+                <w:sz w:val="24"/>
+                <w:szCs w:val="24"/>
+              </w:rPr>
+            </w:pPr>
+            <w:r>
+              <w:rPr>
+                <w:rFonts w:ascii="Times New Roman" w:hAnsi="Times New Roman" w:cs="Times New Roman"/>
+                <w:sz w:val="24"/>
+                <w:szCs w:val="24"/>
+              </w:rPr>
+              <w:t>18</w:t>
+            </w:r>
+          </w:p>
+        </w:tc>
+        <w:tc>
+          <w:tcPr>
+            <w:tcW w:w="762" w:type="dxa"/>
+          </w:tcPr>
+          <w:p>
+            <w:pPr>
+              <w:rPr>
+                <w:rFonts w:ascii="Times New Roman" w:hAnsi="Times New Roman" w:cs="Times New Roman"/>
+                <w:sz w:val="24"/>
+                <w:szCs w:val="24"/>
+              </w:rPr>
+            </w:pPr>
+            <w:r>
+              <w:rPr>
+                <w:rFonts w:ascii="Times New Roman" w:hAnsi="Times New Roman" w:cs="Times New Roman"/>
+                <w:sz w:val="24"/>
+                <w:szCs w:val="24"/>
+              </w:rPr>
+              <w:t>0.062</w:t>
+            </w:r>
+          </w:p>
+        </w:tc>
+        <w:tc>
+          <w:tcPr>
+            <w:tcW w:w="713" w:type="dxa"/>
+          </w:tcPr>
+          <w:p>
+            <w:pPr>
+              <w:rPr>
+                <w:rFonts w:ascii="Times New Roman" w:hAnsi="Times New Roman" w:cs="Times New Roman"/>
+                <w:sz w:val="24"/>
+                <w:szCs w:val="24"/>
+              </w:rPr>
+            </w:pPr>
+            <w:r>
+              <w:rPr>
+                <w:rFonts w:ascii="Times New Roman" w:hAnsi="Times New Roman" w:cs="Times New Roman"/>
+                <w:sz w:val="24"/>
+                <w:szCs w:val="24"/>
+              </w:rPr>
               <w:t>23</w:t>
             </w:r>
           </w:p>
         </w:tc>
         <w:tc>
           <w:tcPr>
-            <w:tcW w:w="756" w:type="dxa"/>
-          </w:tcPr>
-          <w:p>
-            <w:pPr>
-              <w:rPr>
-                <w:rFonts w:ascii="Times New Roman" w:hAnsi="Times New Roman" w:cs="Times New Roman"/>
-                <w:sz w:val="24"/>
-                <w:szCs w:val="24"/>
-              </w:rPr>
-            </w:pPr>
-            <w:r>
-              <w:rPr>
-                <w:rFonts w:ascii="Times New Roman" w:hAnsi="Times New Roman" w:cs="Times New Roman"/>
-                <w:sz w:val="24"/>
-                <w:szCs w:val="24"/>
-              </w:rPr>
-              <w:t>0.055</w:t>
-            </w:r>
-          </w:p>
-        </w:tc>
-        <w:tc>
-          <w:tcPr>
-            <w:tcW w:w="701" w:type="dxa"/>
-          </w:tcPr>
-          <w:p>
-            <w:pPr>
-              <w:rPr>
-                <w:rFonts w:ascii="Times New Roman" w:hAnsi="Times New Roman" w:cs="Times New Roman"/>
-                <w:sz w:val="24"/>
-                <w:szCs w:val="24"/>
-              </w:rPr>
-            </w:pPr>
-            <w:r>
-              <w:rPr>
-                <w:rFonts w:ascii="Times New Roman" w:hAnsi="Times New Roman" w:cs="Times New Roman"/>
-                <w:sz w:val="24"/>
-                <w:szCs w:val="24"/>
-              </w:rPr>
-              <w:t>21</w:t>
-            </w:r>
-          </w:p>
-        </w:tc>
-        <w:tc>
-          <w:tcPr>
-            <w:tcW w:w="2337" w:type="dxa"/>
-          </w:tcPr>
-          <w:p>
-            <w:pPr>
-              <w:rPr>
-                <w:rFonts w:ascii="Times New Roman" w:hAnsi="Times New Roman" w:cs="Times New Roman"/>
-                <w:sz w:val="24"/>
-                <w:szCs w:val="24"/>
-              </w:rPr>
-            </w:pPr>
-            <w:r>
-              <w:rPr>
-                <w:rFonts w:ascii="Times New Roman" w:hAnsi="Times New Roman" w:cs="Times New Roman"/>
-                <w:sz w:val="24"/>
-                <w:szCs w:val="24"/>
-              </w:rPr>
-              <w:t>24</w:t>
-            </w:r>
-          </w:p>
-        </w:tc>
-        <w:tc>
-          <w:tcPr>
-            <w:tcW w:w="762" w:type="dxa"/>
-          </w:tcPr>
-          <w:p>
-            <w:pPr>
-              <w:rPr>
-                <w:rFonts w:ascii="Times New Roman" w:hAnsi="Times New Roman" w:cs="Times New Roman"/>
-                <w:sz w:val="24"/>
-                <w:szCs w:val="24"/>
-              </w:rPr>
-            </w:pPr>
-            <w:r>
-              <w:rPr>
-                <w:rFonts w:ascii="Times New Roman" w:hAnsi="Times New Roman" w:cs="Times New Roman"/>
-                <w:sz w:val="24"/>
-                <w:szCs w:val="24"/>
-              </w:rPr>
-              <w:t>0.062</w:t>
-            </w:r>
-          </w:p>
-        </w:tc>
-        <w:tc>
-          <w:tcPr>
-            <w:tcW w:w="713" w:type="dxa"/>
-          </w:tcPr>
-          <w:p>
-            <w:pPr>
-              <w:rPr>
-                <w:rFonts w:ascii="Times New Roman" w:hAnsi="Times New Roman" w:cs="Times New Roman"/>
-                <w:sz w:val="24"/>
-                <w:szCs w:val="24"/>
-              </w:rPr>
-            </w:pPr>
-            <w:r>
-              <w:rPr>
-                <w:rFonts w:ascii="Times New Roman" w:hAnsi="Times New Roman" w:cs="Times New Roman"/>
-                <w:sz w:val="24"/>
-                <w:szCs w:val="24"/>
-              </w:rPr>
-              <w:t>15</w:t>
-            </w:r>
-          </w:p>
-        </w:tc>
-        <w:tc>
-          <w:tcPr>
             <w:tcW w:w="936" w:type="dxa"/>
           </w:tcPr>
           <w:p>
@@ -2163,7 +2689,7 @@
                 <w:sz w:val="24"/>
                 <w:szCs w:val="24"/>
               </w:rPr>
-              <w:t>18</w:t>
+              <w:t>20</w:t>
             </w:r>
           </w:p>
         </w:tc>
@@ -2215,6 +2741,11 @@
     </w:tbl>
     <w:p>
       <w:pPr>
+        <w:pStyle w:val="ListParagraph"/>
+        <w:numPr>
+          <w:ilvl w:val="0"/>
+          <w:numId w:val="1"/>
+        </w:numPr>
         <w:spacing w:line="240" w:lineRule="auto"/>
         <w:rPr>
           <w:rFonts w:ascii="Times New Roman" w:hAnsi="Times New Roman" w:cs="Times New Roman"/>
@@ -2222,9 +2753,74 @@
           <w:szCs w:val="24"/>
         </w:rPr>
       </w:pPr>
+      <w:r>
+        <w:rPr>
+          <w:rFonts w:ascii="Times New Roman" w:hAnsi="Times New Roman" w:cs="Times New Roman"/>
+          <w:sz w:val="24"/>
+          <w:szCs w:val="24"/>
+        </w:rPr>
+        <w:t xml:space="preserve"> For my A* heuristic I used the sum of the Manhattan and Euclidean distances all divided by two.  Both are individually admissible heuristics, as they always estimate at most the actual distance to the goal, and never more, so by summing the two heuristics, the result can never be more than twice the actual distance to the goal.  Thus, dividing by two, we again have an admissible heuristic.  This heuristic also dominates the Euclidean distance, as Manhattan distance is always greater than or equal to the </w:t>
+      </w:r>
+      <w:r>
+        <w:rPr>
+          <w:rFonts w:ascii="Times New Roman" w:hAnsi="Times New Roman" w:cs="Times New Roman"/>
+          <w:sz w:val="24"/>
+          <w:szCs w:val="24"/>
+        </w:rPr>
+        <w:t xml:space="preserve">Euclidean distance. I chose this instead of regular Manhattan distance as by this method, there are fewer nodes with exactly the same heuristic value than would be the case for regular Manhattan distance, thus making this new heuristic more useable.  My version of A* </w:t>
+      </w:r>
+      <w:r>
+        <w:rPr>
+          <w:rFonts w:ascii="Times New Roman" w:hAnsi="Times New Roman" w:cs="Times New Roman"/>
+          <w:sz w:val="24"/>
+          <w:szCs w:val="24"/>
+        </w:rPr>
+        <w:t>either matched the path cost of</w:t>
+      </w:r>
+      <w:r>
+        <w:rPr>
+          <w:rFonts w:ascii="Times New Roman" w:hAnsi="Times New Roman" w:cs="Times New Roman"/>
+          <w:sz w:val="24"/>
+          <w:szCs w:val="24"/>
+        </w:rPr>
+        <w:t xml:space="preserve"> both the BFS and DFS searches in the latter maps, </w:t>
+      </w:r>
+      <w:r>
+        <w:rPr>
+          <w:rFonts w:ascii="Times New Roman" w:hAnsi="Times New Roman" w:cs="Times New Roman"/>
+          <w:sz w:val="24"/>
+          <w:szCs w:val="24"/>
+        </w:rPr>
+        <w:t>or provided better paths</w:t>
+      </w:r>
+      <w:r>
+        <w:rPr>
+          <w:rFonts w:ascii="Times New Roman" w:hAnsi="Times New Roman" w:cs="Times New Roman"/>
+          <w:sz w:val="24"/>
+          <w:szCs w:val="24"/>
+        </w:rPr>
+        <w:t>.</w:t>
+      </w:r>
+      <w:r>
+        <w:rPr>
+          <w:rFonts w:ascii="Times New Roman" w:hAnsi="Times New Roman" w:cs="Times New Roman"/>
+          <w:sz w:val="24"/>
+          <w:szCs w:val="24"/>
+        </w:rPr>
+        <w:t xml:space="preserve"> In almost all cases, the A* algorithm expanded many fewer nodes than BFS, and most of the time fewer than the DFS, except on a few occasions. </w:t>
+      </w:r>
+      <w:r>
+        <w:rPr>
+          <w:rFonts w:ascii="Times New Roman" w:hAnsi="Times New Roman" w:cs="Times New Roman"/>
+          <w:sz w:val="24"/>
+          <w:szCs w:val="24"/>
+        </w:rPr>
+        <w:t>On the latter maps, the running time of A* is approximately comparable with that of DFS, and a little bit slower than DFS.</w:t>
+      </w:r>
     </w:p>
     <w:p>
       <w:pPr>
+        <w:pStyle w:val="ListParagraph"/>
         <w:spacing w:line="240" w:lineRule="auto"/>
         <w:rPr>
           <w:rFonts w:ascii="Times New Roman" w:hAnsi="Times New Roman" w:cs="Times New Roman"/>
@@ -2235,6 +2831,11 @@
     </w:p>
     <w:p>
       <w:pPr>
+        <w:pStyle w:val="ListParagraph"/>
+        <w:numPr>
+          <w:ilvl w:val="0"/>
+          <w:numId w:val="1"/>
+        </w:numPr>
         <w:spacing w:line="240" w:lineRule="auto"/>
         <w:rPr>
           <w:rFonts w:ascii="Times New Roman" w:hAnsi="Times New Roman" w:cs="Times New Roman"/>
@@ -2248,78 +2849,144 @@
           <w:sz w:val="24"/>
           <w:szCs w:val="24"/>
         </w:rPr>
-        <w:t xml:space="preserve">6. For my A* heuristic I used the sum of the Manhattan and Euclidean distances all divided by two.  Both are individually admissible heuristics, as they always estimate at most the actual distance to the goal, and never more, so by summing the two heuristics, the result can never be more than twice the actual distance to the goal.  Thus, dividing by two, we again have an admissible heuristic.  This heuristic also dominates the Euclidean distance, as Manhattan distance is always greater than or equal to the </w:t>
-      </w:r>
-      <w:r>
-        <w:rPr>
-          <w:rFonts w:ascii="Times New Roman" w:hAnsi="Times New Roman" w:cs="Times New Roman"/>
-          <w:sz w:val="24"/>
-          <w:szCs w:val="24"/>
-        </w:rPr>
-        <w:t xml:space="preserve">Euclidean distance. I chose this instead of regular Manhattan distance as by this method, there are fewer nodes with exactly the same heuristic value than would be the case for regular Manhattan distance, thus making this new heuristic more useable.  </w:t>
-      </w:r>
-      <w:r>
-        <w:rPr>
-          <w:rFonts w:ascii="Times New Roman" w:hAnsi="Times New Roman" w:cs="Times New Roman"/>
-          <w:sz w:val="24"/>
-          <w:szCs w:val="24"/>
-        </w:rPr>
-        <w:t xml:space="preserve">My version of A* </w:t>
-      </w:r>
-      <w:r>
-        <w:rPr>
-          <w:rFonts w:ascii="Times New Roman" w:hAnsi="Times New Roman" w:cs="Times New Roman"/>
-          <w:sz w:val="24"/>
-          <w:szCs w:val="24"/>
-        </w:rPr>
-        <w:t>either matched the path cost of</w:t>
-      </w:r>
-      <w:r>
-        <w:rPr>
-          <w:rFonts w:ascii="Times New Roman" w:hAnsi="Times New Roman" w:cs="Times New Roman"/>
-          <w:sz w:val="24"/>
-          <w:szCs w:val="24"/>
-        </w:rPr>
-        <w:t xml:space="preserve"> both the BFS and DFS searches in the latter maps, </w:t>
-      </w:r>
-      <w:r>
-        <w:rPr>
-          <w:rFonts w:ascii="Times New Roman" w:hAnsi="Times New Roman" w:cs="Times New Roman"/>
-          <w:sz w:val="24"/>
-          <w:szCs w:val="24"/>
-        </w:rPr>
-        <w:t>or provided better paths</w:t>
-      </w:r>
-      <w:r>
-        <w:rPr>
-          <w:rFonts w:ascii="Times New Roman" w:hAnsi="Times New Roman" w:cs="Times New Roman"/>
-          <w:sz w:val="24"/>
-          <w:szCs w:val="24"/>
-        </w:rPr>
-        <w:t>.</w:t>
-      </w:r>
-      <w:r>
-        <w:rPr>
-          <w:rFonts w:ascii="Times New Roman" w:hAnsi="Times New Roman" w:cs="Times New Roman"/>
-          <w:sz w:val="24"/>
-          <w:szCs w:val="24"/>
-        </w:rPr>
-        <w:t xml:space="preserve"> In almost all cases, the A* algorithm expanded many fewer nodes than BFS, and most of the time fewer than the DFS, except on a few occasions. </w:t>
-      </w:r>
-      <w:r>
-        <w:rPr>
-          <w:rFonts w:ascii="Times New Roman" w:hAnsi="Times New Roman" w:cs="Times New Roman"/>
-          <w:sz w:val="24"/>
-          <w:szCs w:val="24"/>
-        </w:rPr>
-        <w:t>On the latter maps, the running time of A* is approximately comparable with that of DFS, and a little bit slower than DFS.</w:t>
+        <w:t>Basic DFS which allows for nodes to be expanded multiple times can get stuck when it encounters a cycle</w:t>
+      </w:r>
+      <w:r>
+        <w:rPr>
+          <w:rFonts w:ascii="Times New Roman" w:hAnsi="Times New Roman" w:cs="Times New Roman"/>
+          <w:sz w:val="24"/>
+          <w:szCs w:val="24"/>
+        </w:rPr>
+        <w:t>, so a graph with a cycle is an example where DFS may fail, but BFS will succeed</w:t>
+      </w:r>
+      <w:r>
+        <w:rPr>
+          <w:rFonts w:ascii="Times New Roman" w:hAnsi="Times New Roman" w:cs="Times New Roman"/>
+          <w:sz w:val="24"/>
+          <w:szCs w:val="24"/>
+        </w:rPr>
+        <w:t xml:space="preserve">.  Since only one branch of the search tree is explored, DFS can get stuck continually going through this cycle.  BFS will not encounter this same problem, because it explores all branches of the search tree, so if a goal is reachable, BFS will eventually reach it.  Essentially, BFS is therefore complete, while DFS is not. </w:t>
+      </w:r>
+    </w:p>
+    <w:p>
+      <w:pPr>
+        <w:pStyle w:val="ListParagraph"/>
+        <w:rPr>
+          <w:rFonts w:ascii="Times New Roman" w:hAnsi="Times New Roman" w:cs="Times New Roman"/>
+          <w:sz w:val="24"/>
+          <w:szCs w:val="24"/>
+        </w:rPr>
+      </w:pPr>
+    </w:p>
+    <w:p>
+      <w:pPr>
+        <w:pStyle w:val="ListParagraph"/>
+        <w:numPr>
+          <w:ilvl w:val="0"/>
+          <w:numId w:val="1"/>
+        </w:numPr>
+        <w:spacing w:line="240" w:lineRule="auto"/>
+        <w:rPr>
+          <w:rFonts w:ascii="Times New Roman" w:hAnsi="Times New Roman" w:cs="Times New Roman"/>
+          <w:sz w:val="24"/>
+          <w:szCs w:val="24"/>
+        </w:rPr>
+      </w:pPr>
+      <w:r>
+        <w:rPr>
+          <w:rFonts w:ascii="Times New Roman" w:hAnsi="Times New Roman" w:cs="Times New Roman"/>
+          <w:sz w:val="24"/>
+          <w:szCs w:val="24"/>
+        </w:rPr>
+        <w:t xml:space="preserve"> Basic DFS is much more memory efficient than DFS, so </w:t>
+      </w:r>
+      <w:r>
+        <w:rPr>
+          <w:rFonts w:ascii="Times New Roman" w:hAnsi="Times New Roman" w:cs="Times New Roman"/>
+          <w:sz w:val="24"/>
+          <w:szCs w:val="24"/>
+        </w:rPr>
+        <w:t>on</w:t>
+      </w:r>
+      <w:r>
+        <w:rPr>
+          <w:rFonts w:ascii="Times New Roman" w:hAnsi="Times New Roman" w:cs="Times New Roman"/>
+          <w:sz w:val="24"/>
+          <w:szCs w:val="24"/>
+        </w:rPr>
+        <w:t xml:space="preserve"> large graphs where the branching factor for the search tree is large, DFS may be able to find a solution when BFS may run out of memory</w:t>
+      </w:r>
+      <w:r>
+        <w:rPr>
+          <w:rFonts w:ascii="Times New Roman" w:hAnsi="Times New Roman" w:cs="Times New Roman"/>
+          <w:sz w:val="24"/>
+          <w:szCs w:val="24"/>
+        </w:rPr>
+        <w:t>, due to the exponential nature of the memory usage of BFS</w:t>
+      </w:r>
+      <w:r>
+        <w:rPr>
+          <w:rFonts w:ascii="Times New Roman" w:hAnsi="Times New Roman" w:cs="Times New Roman"/>
+          <w:sz w:val="24"/>
+          <w:szCs w:val="24"/>
+        </w:rPr>
+        <w:t xml:space="preserve">. This is because BFS stores all of the possible paths to all the nodes being explored, while for DFS, all the paths to be explored come off of the same branch of the search tree, so fewer nodes must be stored.  </w:t>
+      </w:r>
+      <w:r>
+        <w:rPr>
+          <w:rFonts w:ascii="Times New Roman" w:hAnsi="Times New Roman" w:cs="Times New Roman"/>
+          <w:sz w:val="24"/>
+          <w:szCs w:val="24"/>
+        </w:rPr>
+        <w:t xml:space="preserve">Thus, the example of a graph which BFS may fail on is one where there are no cycles, and there is a high branching factor, and a high search tree depth to the first goal.  </w:t>
+      </w:r>
+    </w:p>
+    <w:p>
+      <w:pPr>
+        <w:pStyle w:val="ListParagraph"/>
+        <w:rPr>
+          <w:rFonts w:ascii="Times New Roman" w:hAnsi="Times New Roman" w:cs="Times New Roman"/>
+          <w:sz w:val="24"/>
+          <w:szCs w:val="24"/>
+        </w:rPr>
+      </w:pPr>
+    </w:p>
+    <w:p>
+      <w:pPr>
+        <w:pStyle w:val="ListParagraph"/>
+        <w:numPr>
+          <w:ilvl w:val="0"/>
+          <w:numId w:val="1"/>
+        </w:numPr>
+        <w:spacing w:line="240" w:lineRule="auto"/>
+        <w:rPr>
+          <w:rFonts w:ascii="Times New Roman" w:hAnsi="Times New Roman" w:cs="Times New Roman"/>
+          <w:sz w:val="24"/>
+          <w:szCs w:val="24"/>
+        </w:rPr>
+      </w:pPr>
+      <w:r>
+        <w:rPr>
+          <w:rFonts w:ascii="Times New Roman" w:hAnsi="Times New Roman" w:cs="Times New Roman"/>
+          <w:sz w:val="24"/>
+          <w:szCs w:val="24"/>
+        </w:rPr>
+        <w:t xml:space="preserve">In terms of time, BFS may </w:t>
+      </w:r>
+      <w:r>
+        <w:rPr>
+          <w:rFonts w:ascii="Times New Roman" w:hAnsi="Times New Roman" w:cs="Times New Roman"/>
+          <w:sz w:val="24"/>
+          <w:szCs w:val="24"/>
+        </w:rPr>
+        <w:t xml:space="preserve">outperform A* on problems in which the heuristic used can be slow. </w:t>
       </w:r>
       <w:bookmarkStart w:id="0" w:name="_GoBack"/>
       <w:bookmarkEnd w:id="0"/>
     </w:p>
     <w:p>
       <w:pPr>
-        <w:spacing w:line="240" w:lineRule="auto"/>
+        <w:pStyle w:val="ListParagraph"/>
         <w:rPr>
           <w:rFonts w:ascii="Times New Roman" w:hAnsi="Times New Roman" w:cs="Times New Roman"/>
           <w:sz w:val="24"/>
@@ -2329,6 +2996,11 @@
     </w:p>
     <w:p>
       <w:pPr>
+        <w:pStyle w:val="ListParagraph"/>
+        <w:numPr>
+          <w:ilvl w:val="0"/>
+          <w:numId w:val="1"/>
+        </w:numPr>
         <w:spacing w:line="240" w:lineRule="auto"/>
         <w:rPr>
           <w:rFonts w:ascii="Times New Roman" w:hAnsi="Times New Roman" w:cs="Times New Roman"/>
@@ -2336,188 +3008,6 @@
           <w:szCs w:val="24"/>
         </w:rPr>
       </w:pPr>
-      <w:r>
-        <w:rPr>
-          <w:rFonts w:ascii="Times New Roman" w:hAnsi="Times New Roman" w:cs="Times New Roman"/>
-          <w:sz w:val="24"/>
-          <w:szCs w:val="24"/>
-        </w:rPr>
-        <w:t xml:space="preserve">7. </w:t>
-      </w:r>
-      <w:r>
-        <w:rPr>
-          <w:rFonts w:ascii="Times New Roman" w:hAnsi="Times New Roman" w:cs="Times New Roman"/>
-          <w:sz w:val="24"/>
-          <w:szCs w:val="24"/>
-        </w:rPr>
-        <w:t>Basic DFS which allows for nodes to be expanded multiple times can get stuck when it encounters a cycle</w:t>
-      </w:r>
-      <w:r>
-        <w:rPr>
-          <w:rFonts w:ascii="Times New Roman" w:hAnsi="Times New Roman" w:cs="Times New Roman"/>
-          <w:sz w:val="24"/>
-          <w:szCs w:val="24"/>
-        </w:rPr>
-        <w:t>, so a graph with a cycle is an example where DFS may fail, but BFS will succeed</w:t>
-      </w:r>
-      <w:r>
-        <w:rPr>
-          <w:rFonts w:ascii="Times New Roman" w:hAnsi="Times New Roman" w:cs="Times New Roman"/>
-          <w:sz w:val="24"/>
-          <w:szCs w:val="24"/>
-        </w:rPr>
-        <w:t xml:space="preserve">.  Since only one branch of the search tree is explored, DFS can get stuck continually going through this cycle.  BFS will not encounter this same problem, because it explores all branches of the search tree, so if a goal is reachable, BFS will eventually reach it.  Essentially, BFS is therefore complete, while DFS is not. </w:t>
-      </w:r>
-    </w:p>
-    <w:p>
-      <w:pPr>
-        <w:spacing w:line="240" w:lineRule="auto"/>
-        <w:rPr>
-          <w:rFonts w:ascii="Times New Roman" w:hAnsi="Times New Roman" w:cs="Times New Roman"/>
-          <w:sz w:val="24"/>
-          <w:szCs w:val="24"/>
-        </w:rPr>
-      </w:pPr>
-      <w:r>
-        <w:rPr>
-          <w:rFonts w:ascii="Times New Roman" w:hAnsi="Times New Roman" w:cs="Times New Roman"/>
-          <w:sz w:val="24"/>
-          <w:szCs w:val="24"/>
-        </w:rPr>
-        <w:lastRenderedPageBreak/>
-        <w:t xml:space="preserve">8. Basic DFS is much more memory efficient than DFS, so </w:t>
-      </w:r>
-      <w:r>
-        <w:rPr>
-          <w:rFonts w:ascii="Times New Roman" w:hAnsi="Times New Roman" w:cs="Times New Roman"/>
-          <w:sz w:val="24"/>
-          <w:szCs w:val="24"/>
-        </w:rPr>
-        <w:t>on</w:t>
-      </w:r>
-      <w:r>
-        <w:rPr>
-          <w:rFonts w:ascii="Times New Roman" w:hAnsi="Times New Roman" w:cs="Times New Roman"/>
-          <w:sz w:val="24"/>
-          <w:szCs w:val="24"/>
-        </w:rPr>
-        <w:t xml:space="preserve"> large graphs where the branching factor for the search tree is large, DFS may be able to find a solution when BFS may run out of memory</w:t>
-      </w:r>
-      <w:r>
-        <w:rPr>
-          <w:rFonts w:ascii="Times New Roman" w:hAnsi="Times New Roman" w:cs="Times New Roman"/>
-          <w:sz w:val="24"/>
-          <w:szCs w:val="24"/>
-        </w:rPr>
-        <w:t>, due to the exponential nature of the memory usage of BFS</w:t>
-      </w:r>
-      <w:r>
-        <w:rPr>
-          <w:rFonts w:ascii="Times New Roman" w:hAnsi="Times New Roman" w:cs="Times New Roman"/>
-          <w:sz w:val="24"/>
-          <w:szCs w:val="24"/>
-        </w:rPr>
-        <w:t xml:space="preserve">. This is because BFS stores all of the possible paths to all the nodes being explored, while for DFS, all the paths to be explored come off of the same branch of the search tree, so fewer nodes must be stored.  </w:t>
-      </w:r>
-      <w:r>
-        <w:rPr>
-          <w:rFonts w:ascii="Times New Roman" w:hAnsi="Times New Roman" w:cs="Times New Roman"/>
-          <w:sz w:val="24"/>
-          <w:szCs w:val="24"/>
-        </w:rPr>
-        <w:t xml:space="preserve">Thus, the example of a graph which BFS may fail on is one where there are no cycles, and there is a high branching factor, and a high search tree depth to the first goal.  </w:t>
-      </w:r>
-    </w:p>
-    <w:p>
-      <w:pPr>
-        <w:spacing w:line="240" w:lineRule="auto"/>
-        <w:rPr>
-          <w:rFonts w:ascii="Times New Roman" w:hAnsi="Times New Roman" w:cs="Times New Roman"/>
-          <w:sz w:val="24"/>
-          <w:szCs w:val="24"/>
-        </w:rPr>
-      </w:pPr>
-    </w:p>
-    <w:p>
-      <w:pPr>
-        <w:spacing w:line="240" w:lineRule="auto"/>
-        <w:rPr>
-          <w:rFonts w:ascii="Times New Roman" w:hAnsi="Times New Roman" w:cs="Times New Roman"/>
-          <w:sz w:val="24"/>
-          <w:szCs w:val="24"/>
-        </w:rPr>
-      </w:pPr>
-      <w:r>
-        <w:rPr>
-          <w:rFonts w:ascii="Times New Roman" w:hAnsi="Times New Roman" w:cs="Times New Roman"/>
-          <w:sz w:val="24"/>
-          <w:szCs w:val="24"/>
-        </w:rPr>
-        <w:t xml:space="preserve">9. </w:t>
-      </w:r>
-      <w:r>
-        <w:rPr>
-          <w:rFonts w:ascii="Times New Roman" w:hAnsi="Times New Roman" w:cs="Times New Roman"/>
-          <w:sz w:val="24"/>
-          <w:szCs w:val="24"/>
-          <w:highlight w:val="yellow"/>
-        </w:rPr>
-        <w:t xml:space="preserve">improved performance </w:t>
-      </w:r>
-      <w:r>
-        <w:rPr>
-          <w:rFonts w:ascii="Times New Roman" w:hAnsi="Times New Roman" w:cs="Times New Roman"/>
-          <w:sz w:val="24"/>
-          <w:szCs w:val="24"/>
-          <w:highlight w:val="yellow"/>
-        </w:rPr>
-        <w:t>A* may not provide over BFS</w:t>
-      </w:r>
-      <w:r>
-        <w:rPr>
-          <w:rFonts w:ascii="Times New Roman" w:hAnsi="Times New Roman" w:cs="Times New Roman"/>
-          <w:sz w:val="24"/>
-          <w:szCs w:val="24"/>
-          <w:highlight w:val="yellow"/>
-        </w:rPr>
-        <w:t xml:space="preserve"> on a graph where</w:t>
-      </w:r>
-      <w:r>
-        <w:rPr>
-          <w:rFonts w:ascii="Times New Roman" w:hAnsi="Times New Roman" w:cs="Times New Roman"/>
-          <w:sz w:val="24"/>
-          <w:szCs w:val="24"/>
-        </w:rPr>
-        <w:t xml:space="preserve"> </w:t>
-      </w:r>
-    </w:p>
-    <w:p>
-      <w:pPr>
-        <w:spacing w:line="240" w:lineRule="auto"/>
-        <w:rPr>
-          <w:rFonts w:ascii="Times New Roman" w:hAnsi="Times New Roman" w:cs="Times New Roman"/>
-          <w:sz w:val="24"/>
-          <w:szCs w:val="24"/>
-        </w:rPr>
-      </w:pPr>
-    </w:p>
-    <w:p>
-      <w:pPr>
-        <w:spacing w:line="240" w:lineRule="auto"/>
-        <w:rPr>
-          <w:rFonts w:ascii="Times New Roman" w:hAnsi="Times New Roman" w:cs="Times New Roman"/>
-          <w:sz w:val="24"/>
-          <w:szCs w:val="24"/>
-        </w:rPr>
-      </w:pPr>
-      <w:r>
-        <w:rPr>
-          <w:rFonts w:ascii="Times New Roman" w:hAnsi="Times New Roman" w:cs="Times New Roman"/>
-          <w:sz w:val="24"/>
-          <w:szCs w:val="24"/>
-        </w:rPr>
-        <w:t>10.</w:t>
-      </w:r>
     </w:p>
     <w:p>
       <w:pPr>
@@ -2583,7 +3073,25 @@
           <w:sz w:val="24"/>
           <w:szCs w:val="24"/>
         </w:rPr>
-        <w:t xml:space="preserve"> This heuristic is not admissible, because if the goal is one space away from the start, then the actual cost to reach the goal is 1, so the heuristic overestimates.</w:t>
+        <w:t xml:space="preserve"> This heuristic is not admissible, because if the goal is one space away from the start, t</w:t>
+      </w:r>
+      <w:proofErr w:type="spellStart"/>
+      <w:r>
+        <w:rPr>
+          <w:rFonts w:ascii="Times New Roman" w:hAnsi="Times New Roman" w:cs="Times New Roman"/>
+          <w:sz w:val="24"/>
+          <w:szCs w:val="24"/>
+        </w:rPr>
+        <w:t>hen</w:t>
+      </w:r>
+      <w:proofErr w:type="spellEnd"/>
+      <w:r>
+        <w:rPr>
+          <w:rFonts w:ascii="Times New Roman" w:hAnsi="Times New Roman" w:cs="Times New Roman"/>
+          <w:sz w:val="24"/>
+          <w:szCs w:val="24"/>
+        </w:rPr>
+        <w:t xml:space="preserve"> the actual cost to reach the goal is 1, so the heuristic overestimates.</w:t>
       </w:r>
     </w:p>
     <w:p>
@@ -2649,7 +3157,25 @@
           <w:sz w:val="24"/>
           <w:szCs w:val="24"/>
         </w:rPr>
-        <w:t xml:space="preserve"> This heuristic is admissible, because the value is always less than or equal to the total distance to the goal, but it is not useful, because all non-goal nodes will have the same value, which defeats the purpose of the heuristic.  This will result in A* performing almost exactly the same as uniform cost search.</w:t>
+        <w:t xml:space="preserve"> This heuristic is admissible, because the value is always less than or equal to the total distance to the goal, but it is not use</w:t>
+      </w:r>
+      <w:proofErr w:type="spellStart"/>
+      <w:r>
+        <w:rPr>
+          <w:rFonts w:ascii="Times New Roman" w:eastAsiaTheme="minorEastAsia" w:hAnsi="Times New Roman" w:cs="Times New Roman"/>
+          <w:sz w:val="24"/>
+          <w:szCs w:val="24"/>
+        </w:rPr>
+        <w:t>ful</w:t>
+      </w:r>
+      <w:proofErr w:type="spellEnd"/>
+      <w:r>
+        <w:rPr>
+          <w:rFonts w:ascii="Times New Roman" w:eastAsiaTheme="minorEastAsia" w:hAnsi="Times New Roman" w:cs="Times New Roman"/>
+          <w:sz w:val="24"/>
+          <w:szCs w:val="24"/>
+        </w:rPr>
+        <w:t>, because all non-goal nodes will have the same value, which defeats the purpose of the heuristic.  This will result in A* performing almost exactly the same as uniform cost search.</w:t>
       </w:r>
     </w:p>
     <w:p>
@@ -2708,7 +3234,25 @@
           <w:sz w:val="24"/>
           <w:szCs w:val="24"/>
         </w:rPr>
-        <w:t xml:space="preserve">  This is a fairly good heuristic, because it is admissible, as Euclidean distance is always less than or equal to the total path length to a goal in a gridworld.  It is also fairly useful, as nearly all spaces in the gridworld will have distinct values in </w:t>
+        <w:t xml:space="preserve">  This is a fairly good heuristic, because it is admissible, as Euclidean distance is always less than or equal to the total path length to a goal in a gridworld.  It is also fairly useful, as nearly all spaces in the gridworld will h</w:t>
+      </w:r>
+      <w:proofErr w:type="spellStart"/>
+      <w:r>
+        <w:rPr>
+          <w:rFonts w:ascii="Times New Roman" w:eastAsiaTheme="minorEastAsia" w:hAnsi="Times New Roman" w:cs="Times New Roman"/>
+          <w:sz w:val="24"/>
+          <w:szCs w:val="24"/>
+        </w:rPr>
+        <w:t>ave</w:t>
+      </w:r>
+      <w:proofErr w:type="spellEnd"/>
+      <w:r>
+        <w:rPr>
+          <w:rFonts w:ascii="Times New Roman" w:eastAsiaTheme="minorEastAsia" w:hAnsi="Times New Roman" w:cs="Times New Roman"/>
+          <w:sz w:val="24"/>
+          <w:szCs w:val="24"/>
+        </w:rPr>
+        <w:t xml:space="preserve"> distinct values in </w:t>
       </w:r>
       <m:oMath>
         <m:r>
@@ -2915,15 +3459,7 @@
             <w:sz w:val="24"/>
             <w:szCs w:val="24"/>
           </w:rPr>
-          <m:t>=One half the Manhattan dis</m:t>
-        </m:r>
-        <m:r>
-          <w:rPr>
-            <w:rFonts w:ascii="Cambria Math" w:eastAsiaTheme="minorEastAsia" w:hAnsi="Cambria Math" w:cs="Times New Roman"/>
-            <w:sz w:val="24"/>
-            <w:szCs w:val="24"/>
-          </w:rPr>
-          <m:t>tance from current node to goal node</m:t>
+          <m:t>=One half the Manhattan distance from current node to goal node</m:t>
         </m:r>
       </m:oMath>
       <w:r>
@@ -2932,34 +3468,66 @@
           <w:sz w:val="24"/>
           <w:szCs w:val="24"/>
         </w:rPr>
-        <w:t xml:space="preserve"> This heuristic is also admissible, as the Manhattan distance is equal to the path length to the goal, and half that distance is always less than or equal to that distance.  This heuristic runs into the same problem as the Manhattan distance, but is slightly worse, because it is dominated by the Manhattan distance, so less emphasis is placed on nodes being close to the goal, and more is placed on simply being farther away from the start node in the A* search.  This search will </w:t>
-      </w:r>
+        <w:t xml:space="preserve"> This heuristic is also admissible, as the Manhattan distance is equal to the path length to the goal, and half that distan</w:t>
+      </w:r>
+      <w:proofErr w:type="spellStart"/>
       <w:r>
         <w:rPr>
           <w:rFonts w:ascii="Times New Roman" w:eastAsiaTheme="minorEastAsia" w:hAnsi="Times New Roman" w:cs="Times New Roman"/>
           <w:sz w:val="24"/>
           <w:szCs w:val="24"/>
         </w:rPr>
-        <w:lastRenderedPageBreak/>
-        <w:t>almost certainly result in more nodes being expanded than for the regular Manhattan distance heuristic.</w:t>
+        <w:t>ce</w:t>
+      </w:r>
+      <w:proofErr w:type="spellEnd"/>
+      <w:r>
+        <w:rPr>
+          <w:rFonts w:ascii="Times New Roman" w:eastAsiaTheme="minorEastAsia" w:hAnsi="Times New Roman" w:cs="Times New Roman"/>
+          <w:sz w:val="24"/>
+          <w:szCs w:val="24"/>
+        </w:rPr>
+        <w:t xml:space="preserve"> is always less than or equal to that distance.  This heuristic runs into the same problem as the Manhattan distance, but is slightly worse, because it is dominated by the Manhattan distance, so less emphasis is placed on nodes being close to the goal, and more is placed on simply being farther away from the start node in the A* search.  This search will </w:t>
+      </w:r>
+      <w:proofErr w:type="gramStart"/>
+      <w:r>
+        <w:rPr>
+          <w:rFonts w:ascii="Times New Roman" w:eastAsiaTheme="minorEastAsia" w:hAnsi="Times New Roman" w:cs="Times New Roman"/>
+          <w:sz w:val="24"/>
+          <w:szCs w:val="24"/>
+        </w:rPr>
+        <w:t>almost</w:t>
+      </w:r>
+      <w:proofErr w:type="gramEnd"/>
+      <w:r>
+        <w:rPr>
+          <w:rFonts w:ascii="Times New Roman" w:eastAsiaTheme="minorEastAsia" w:hAnsi="Times New Roman" w:cs="Times New Roman"/>
+          <w:sz w:val="24"/>
+          <w:szCs w:val="24"/>
+        </w:rPr>
+        <w:t xml:space="preserve"> certainly result in more nodes being expanded than for the regular Manhattan distance heuristic.</w:t>
       </w:r>
     </w:p>
     <w:p>
       <w:pPr>
+        <w:pStyle w:val="ListParagraph"/>
+        <w:numPr>
+          <w:ilvl w:val="0"/>
+          <w:numId w:val="1"/>
+        </w:numPr>
         <w:spacing w:line="240" w:lineRule="auto"/>
         <w:rPr>
-          <w:rFonts w:ascii="Times New Roman" w:hAnsi="Times New Roman" w:cs="Times New Roman"/>
-          <w:sz w:val="24"/>
-          <w:szCs w:val="24"/>
-        </w:rPr>
-      </w:pPr>
-      <w:r>
-        <w:rPr>
           <w:rFonts w:ascii="Times New Roman" w:eastAsiaTheme="minorEastAsia" w:hAnsi="Times New Roman" w:cs="Times New Roman"/>
           <w:sz w:val="24"/>
           <w:szCs w:val="24"/>
         </w:rPr>
-        <w:t>11. The Euclidean distance between two locations on the globe may take aircraft through said globe.  This is somewhat of a problem when trying to fly.  A better heuristic c</w:t>
+      </w:pPr>
+      <w:r>
+        <w:rPr>
+          <w:rFonts w:ascii="Times New Roman" w:eastAsiaTheme="minorEastAsia" w:hAnsi="Times New Roman" w:cs="Times New Roman"/>
+          <w:sz w:val="24"/>
+          <w:szCs w:val="24"/>
+        </w:rPr>
+        <w:t>The Euclidean distance between two locations on the globe may take aircraft through said globe.  This is somewhat of a problem when trying to fly.  A better heuristic c</w:t>
       </w:r>
       <w:r>
         <w:rPr>
@@ -2999,6 +3567,103 @@
     </w:sectPr>
   </w:body>
 </w:document>
+</file>
+
+<file path=word/numbering.xml><?xml version="1.0" encoding="utf-8"?>
+<w:numbering xmlns:wpc="http://schemas.microsoft.com/office/word/2010/wordprocessingCanvas" xmlns:mc="http://schemas.openxmlformats.org/markup-compatibility/2006" xmlns:o="urn:schemas-microsoft-com:office:office" xmlns:r="http://schemas.openxmlformats.org/officeDocument/2006/relationships" xmlns:m="http://schemas.openxmlformats.org/officeDocument/2006/math" xmlns:v="urn:schemas-microsoft-com:vml" xmlns:wp14="http://schemas.microsoft.com/office/word/2010/wordprocessingDrawing" xmlns:wp="http://schemas.openxmlformats.org/drawingml/2006/wordprocessingDrawing" xmlns:w10="urn:schemas-microsoft-com:office:word" xmlns:w="http://schemas.openxmlformats.org/wordprocessingml/2006/main" xmlns:w14="http://schemas.microsoft.com/office/word/2010/wordml" xmlns:wpg="http://schemas.microsoft.com/office/word/2010/wordprocessingGroup" xmlns:wpi="http://schemas.microsoft.com/office/word/2010/wordprocessingInk" xmlns:wne="http://schemas.microsoft.com/office/word/2006/wordml" xmlns:wps="http://schemas.microsoft.com/office/word/2010/wordprocessingShape" mc:Ignorable="w14 wp14">
+  <w:abstractNum w:abstractNumId="0">
+    <w:nsid w:val="0A4C279D"/>
+    <w:multiLevelType w:val="hybridMultilevel"/>
+    <w:tmpl w:val="9A2275B4"/>
+    <w:lvl w:ilvl="0" w:tplc="0409000F">
+      <w:start w:val="1"/>
+      <w:numFmt w:val="decimal"/>
+      <w:lvlText w:val="%1."/>
+      <w:lvlJc w:val="left"/>
+      <w:pPr>
+        <w:ind w:left="720" w:hanging="360"/>
+      </w:pPr>
+      <w:rPr>
+        <w:rFonts w:hint="default"/>
+      </w:rPr>
+    </w:lvl>
+    <w:lvl w:ilvl="1" w:tplc="04090019" w:tentative="1">
+      <w:start w:val="1"/>
+      <w:numFmt w:val="lowerLetter"/>
+      <w:lvlText w:val="%2."/>
+      <w:lvlJc w:val="left"/>
+      <w:pPr>
+        <w:ind w:left="1440" w:hanging="360"/>
+      </w:pPr>
+    </w:lvl>
+    <w:lvl w:ilvl="2" w:tplc="0409001B" w:tentative="1">
+      <w:start w:val="1"/>
+      <w:numFmt w:val="lowerRoman"/>
+      <w:lvlText w:val="%3."/>
+      <w:lvlJc w:val="right"/>
+      <w:pPr>
+        <w:ind w:left="2160" w:hanging="180"/>
+      </w:pPr>
+    </w:lvl>
+    <w:lvl w:ilvl="3" w:tplc="0409000F" w:tentative="1">
+      <w:start w:val="1"/>
+      <w:numFmt w:val="decimal"/>
+      <w:lvlText w:val="%4."/>
+      <w:lvlJc w:val="left"/>
+      <w:pPr>
+        <w:ind w:left="2880" w:hanging="360"/>
+      </w:pPr>
+    </w:lvl>
+    <w:lvl w:ilvl="4" w:tplc="04090019" w:tentative="1">
+      <w:start w:val="1"/>
+      <w:numFmt w:val="lowerLetter"/>
+      <w:lvlText w:val="%5."/>
+      <w:lvlJc w:val="left"/>
+      <w:pPr>
+        <w:ind w:left="3600" w:hanging="360"/>
+      </w:pPr>
+    </w:lvl>
+    <w:lvl w:ilvl="5" w:tplc="0409001B" w:tentative="1">
+      <w:start w:val="1"/>
+      <w:numFmt w:val="lowerRoman"/>
+      <w:lvlText w:val="%6."/>
+      <w:lvlJc w:val="right"/>
+      <w:pPr>
+        <w:ind w:left="4320" w:hanging="180"/>
+      </w:pPr>
+    </w:lvl>
+    <w:lvl w:ilvl="6" w:tplc="0409000F" w:tentative="1">
+      <w:start w:val="1"/>
+      <w:numFmt w:val="decimal"/>
+      <w:lvlText w:val="%7."/>
+      <w:lvlJc w:val="left"/>
+      <w:pPr>
+        <w:ind w:left="5040" w:hanging="360"/>
+      </w:pPr>
+    </w:lvl>
+    <w:lvl w:ilvl="7" w:tplc="04090019" w:tentative="1">
+      <w:start w:val="1"/>
+      <w:numFmt w:val="lowerLetter"/>
+      <w:lvlText w:val="%8."/>
+      <w:lvlJc w:val="left"/>
+      <w:pPr>
+        <w:ind w:left="5760" w:hanging="360"/>
+      </w:pPr>
+    </w:lvl>
+    <w:lvl w:ilvl="8" w:tplc="0409001B" w:tentative="1">
+      <w:start w:val="1"/>
+      <w:numFmt w:val="lowerRoman"/>
+      <w:lvlText w:val="%9."/>
+      <w:lvlJc w:val="right"/>
+      <w:pPr>
+        <w:ind w:left="6480" w:hanging="180"/>
+      </w:pPr>
+    </w:lvl>
+  </w:abstractNum>
+  <w:num w:numId="1">
+    <w:abstractNumId w:val="0"/>
+  </w:num>
+</w:numbering>
 </file>
 
 <file path=word/styles.xml><?xml version="1.0" encoding="utf-8"?>
@@ -3247,6 +3912,17 @@
       <w:color w:val="808080"/>
     </w:rPr>
   </w:style>
+  <w:style w:type="paragraph" w:styleId="ListParagraph">
+    <w:name w:val="List Paragraph"/>
+    <w:basedOn w:val="Normal"/>
+    <w:uiPriority w:val="34"/>
+    <w:qFormat/>
+    <w:rsid w:val="007C70AF"/>
+    <w:pPr>
+      <w:ind w:left="720"/>
+      <w:contextualSpacing/>
+    </w:pPr>
+  </w:style>
 </w:styles>
 </file>
 
@@ -3495,6 +4171,17 @@
     <w:rPr>
       <w:color w:val="808080"/>
     </w:rPr>
+  </w:style>
+  <w:style w:type="paragraph" w:styleId="ListParagraph">
+    <w:name w:val="List Paragraph"/>
+    <w:basedOn w:val="Normal"/>
+    <w:uiPriority w:val="34"/>
+    <w:qFormat/>
+    <w:rsid w:val="007C70AF"/>
+    <w:pPr>
+      <w:ind w:left="720"/>
+      <w:contextualSpacing/>
+    </w:pPr>
   </w:style>
 </w:styles>
 </file>

</xml_diff>

<commit_message>
added data files, and finalized writeups and created pdf
</commit_message>
<xml_diff>
--- a/ai_assignment1/doc/wilkes.ian.ai_writeup.docx
+++ b/ai_assignment1/doc/wilkes.ian.ai_writeup.docx
@@ -2849,23 +2849,79 @@
           <w:sz w:val="24"/>
           <w:szCs w:val="24"/>
         </w:rPr>
-        <w:t>Basic DFS which allows for nodes to be expanded multiple times can get stuck when it encounters a cycle</w:t>
-      </w:r>
-      <w:r>
-        <w:rPr>
-          <w:rFonts w:ascii="Times New Roman" w:hAnsi="Times New Roman" w:cs="Times New Roman"/>
-          <w:sz w:val="24"/>
-          <w:szCs w:val="24"/>
-        </w:rPr>
-        <w:t>, so a graph with a cycle is an example where DFS may fail, but BFS will succeed</w:t>
-      </w:r>
-      <w:r>
-        <w:rPr>
-          <w:rFonts w:ascii="Times New Roman" w:hAnsi="Times New Roman" w:cs="Times New Roman"/>
-          <w:sz w:val="24"/>
-          <w:szCs w:val="24"/>
-        </w:rPr>
-        <w:t xml:space="preserve">.  Since only one branch of the search tree is explored, DFS can get stuck continually going through this cycle.  BFS will not encounter this same problem, because it explores all branches of the search tree, so if a goal is reachable, BFS will eventually reach it.  Essentially, BFS is therefore complete, while DFS is not. </w:t>
+        <w:t xml:space="preserve">A gridworld type problem is an example where DFS might fail but BFS could succeed.  Due to the large numbers of cycles encountered in gridworlds, </w:t>
+      </w:r>
+      <w:r>
+        <w:rPr>
+          <w:rFonts w:ascii="Times New Roman" w:hAnsi="Times New Roman" w:cs="Times New Roman"/>
+          <w:sz w:val="24"/>
+          <w:szCs w:val="24"/>
+        </w:rPr>
+        <w:t>DFS</w:t>
+      </w:r>
+      <w:r>
+        <w:rPr>
+          <w:rFonts w:ascii="Times New Roman" w:hAnsi="Times New Roman" w:cs="Times New Roman"/>
+          <w:sz w:val="24"/>
+          <w:szCs w:val="24"/>
+        </w:rPr>
+        <w:t>,</w:t>
+      </w:r>
+      <w:r>
+        <w:rPr>
+          <w:rFonts w:ascii="Times New Roman" w:hAnsi="Times New Roman" w:cs="Times New Roman"/>
+          <w:sz w:val="24"/>
+          <w:szCs w:val="24"/>
+        </w:rPr>
+        <w:t xml:space="preserve"> which allows for node</w:t>
+      </w:r>
+      <w:r>
+        <w:rPr>
+          <w:rFonts w:ascii="Times New Roman" w:hAnsi="Times New Roman" w:cs="Times New Roman"/>
+          <w:sz w:val="24"/>
+          <w:szCs w:val="24"/>
+        </w:rPr>
+        <w:t xml:space="preserve">s to be expanded multiple times, </w:t>
+      </w:r>
+      <w:r>
+        <w:rPr>
+          <w:rFonts w:ascii="Times New Roman" w:hAnsi="Times New Roman" w:cs="Times New Roman"/>
+          <w:sz w:val="24"/>
+          <w:szCs w:val="24"/>
+        </w:rPr>
+        <w:t>can get stuck when it encounters a cycle</w:t>
+      </w:r>
+      <w:r>
+        <w:rPr>
+          <w:rFonts w:ascii="Times New Roman" w:hAnsi="Times New Roman" w:cs="Times New Roman"/>
+          <w:sz w:val="24"/>
+          <w:szCs w:val="24"/>
+        </w:rPr>
+        <w:t>, because the DFS may simply explore one branch of the tree which loops back on itself at some point.</w:t>
+      </w:r>
+      <w:r>
+        <w:rPr>
+          <w:rFonts w:ascii="Times New Roman" w:hAnsi="Times New Roman" w:cs="Times New Roman"/>
+          <w:sz w:val="24"/>
+          <w:szCs w:val="24"/>
+        </w:rPr>
+        <w:t xml:space="preserve">  BFS will not encounter this same problem, because it explores all branches of the search tree, so if a goal is reachable, BFS will eventually reach it</w:t>
+      </w:r>
+      <w:r>
+        <w:rPr>
+          <w:rFonts w:ascii="Times New Roman" w:hAnsi="Times New Roman" w:cs="Times New Roman"/>
+          <w:sz w:val="24"/>
+          <w:szCs w:val="24"/>
+        </w:rPr>
+        <w:t>, and while cycles will add to the number of nodes to explore, BFS will always explore other nodes as well</w:t>
+      </w:r>
+      <w:r>
+        <w:rPr>
+          <w:rFonts w:ascii="Times New Roman" w:hAnsi="Times New Roman" w:cs="Times New Roman"/>
+          <w:sz w:val="24"/>
+          <w:szCs w:val="24"/>
+        </w:rPr>
+        <w:t xml:space="preserve">.  </w:t>
       </w:r>
     </w:p>
     <w:p>
@@ -2898,7 +2954,7 @@
           <w:sz w:val="24"/>
           <w:szCs w:val="24"/>
         </w:rPr>
-        <w:t xml:space="preserve"> Basic DFS is much more memory efficient than DFS, so </w:t>
+        <w:t xml:space="preserve">Basic DFS is much more memory efficient than DFS, so </w:t>
       </w:r>
       <w:r>
         <w:rPr>
@@ -2938,7 +2994,24 @@
           <w:sz w:val="24"/>
           <w:szCs w:val="24"/>
         </w:rPr>
-        <w:t xml:space="preserve">Thus, the example of a graph which BFS may fail on is one where there are no cycles, and there is a high branching factor, and a high search tree depth to the first goal.  </w:t>
+        <w:t xml:space="preserve">Thus, the example of a </w:t>
+      </w:r>
+      <w:r>
+        <w:rPr>
+          <w:rFonts w:ascii="Times New Roman" w:hAnsi="Times New Roman" w:cs="Times New Roman"/>
+          <w:sz w:val="24"/>
+          <w:szCs w:val="24"/>
+        </w:rPr>
+        <w:t xml:space="preserve">problem where BFS might fail would be the n-queens problem for large values of n.  Due to the extremely large </w:t>
+      </w:r>
+      <w:r>
+        <w:rPr>
+          <w:rFonts w:ascii="Times New Roman" w:hAnsi="Times New Roman" w:cs="Times New Roman"/>
+          <w:sz w:val="24"/>
+          <w:szCs w:val="24"/>
+        </w:rPr>
+        <w:lastRenderedPageBreak/>
+        <w:t>branching factors, the memory usage of BFS would be astronomical, while DFS would only need to store a few nodes at a time, and since there are no cycles, a fixed solution depth, and multiple solution states, DFS will be able to complete even in cases where BFS would run out of memory.</w:t>
       </w:r>
     </w:p>
     <w:p>
@@ -2971,18 +3044,24 @@
           <w:sz w:val="24"/>
           <w:szCs w:val="24"/>
         </w:rPr>
-        <w:t xml:space="preserve">In terms of time, BFS may </w:t>
-      </w:r>
-      <w:r>
-        <w:rPr>
-          <w:rFonts w:ascii="Times New Roman" w:hAnsi="Times New Roman" w:cs="Times New Roman"/>
-          <w:sz w:val="24"/>
-          <w:szCs w:val="24"/>
-        </w:rPr>
-        <w:t xml:space="preserve">outperform A* on problems in which the heuristic used can be slow. </w:t>
-      </w:r>
-      <w:bookmarkStart w:id="0" w:name="_GoBack"/>
-      <w:bookmarkEnd w:id="0"/>
+        <w:t xml:space="preserve">A* </w:t>
+      </w:r>
+      <w:r>
+        <w:rPr>
+          <w:rFonts w:ascii="Times New Roman" w:hAnsi="Times New Roman" w:cs="Times New Roman"/>
+          <w:sz w:val="24"/>
+          <w:szCs w:val="24"/>
+        </w:rPr>
+        <w:t xml:space="preserve">will perform equally to BFS in gridworld cases where the goal node cannot be reached.  Both search strategies will eventually visit all nodes reachable from the start state and due to the presence of cycles in gridworlds will simply run forever back and forth in the connected section of the graph.  Neither search strategy will terminate, so we can say that they both perform equally.  </w:t>
+      </w:r>
+      <w:r>
+        <w:rPr>
+          <w:rFonts w:ascii="Times New Roman" w:hAnsi="Times New Roman" w:cs="Times New Roman"/>
+          <w:sz w:val="24"/>
+          <w:szCs w:val="24"/>
+        </w:rPr>
+        <w:t xml:space="preserve">Eventually each will run out of available memory, and as BFS and A* store roughly the same amount of data, they will run out at approximately the same time. </w:t>
+      </w:r>
     </w:p>
     <w:p>
       <w:pPr>
@@ -3073,25 +3152,7 @@
           <w:sz w:val="24"/>
           <w:szCs w:val="24"/>
         </w:rPr>
-        <w:t xml:space="preserve"> This heuristic is not admissible, because if the goal is one space away from the start, t</w:t>
-      </w:r>
-      <w:proofErr w:type="spellStart"/>
-      <w:r>
-        <w:rPr>
-          <w:rFonts w:ascii="Times New Roman" w:hAnsi="Times New Roman" w:cs="Times New Roman"/>
-          <w:sz w:val="24"/>
-          <w:szCs w:val="24"/>
-        </w:rPr>
-        <w:t>hen</w:t>
-      </w:r>
-      <w:proofErr w:type="spellEnd"/>
-      <w:r>
-        <w:rPr>
-          <w:rFonts w:ascii="Times New Roman" w:hAnsi="Times New Roman" w:cs="Times New Roman"/>
-          <w:sz w:val="24"/>
-          <w:szCs w:val="24"/>
-        </w:rPr>
-        <w:t xml:space="preserve"> the actual cost to reach the goal is 1, so the heuristic overestimates.</w:t>
+        <w:t xml:space="preserve"> This heuristic is not admissible, because if the goal is one space away from the start, then the actual cost to reach the goal is 1, so the heuristic overestimates.</w:t>
       </w:r>
     </w:p>
     <w:p>
@@ -3157,25 +3218,7 @@
           <w:sz w:val="24"/>
           <w:szCs w:val="24"/>
         </w:rPr>
-        <w:t xml:space="preserve"> This heuristic is admissible, because the value is always less than or equal to the total distance to the goal, but it is not use</w:t>
-      </w:r>
-      <w:proofErr w:type="spellStart"/>
-      <w:r>
-        <w:rPr>
-          <w:rFonts w:ascii="Times New Roman" w:eastAsiaTheme="minorEastAsia" w:hAnsi="Times New Roman" w:cs="Times New Roman"/>
-          <w:sz w:val="24"/>
-          <w:szCs w:val="24"/>
-        </w:rPr>
-        <w:t>ful</w:t>
-      </w:r>
-      <w:proofErr w:type="spellEnd"/>
-      <w:r>
-        <w:rPr>
-          <w:rFonts w:ascii="Times New Roman" w:eastAsiaTheme="minorEastAsia" w:hAnsi="Times New Roman" w:cs="Times New Roman"/>
-          <w:sz w:val="24"/>
-          <w:szCs w:val="24"/>
-        </w:rPr>
-        <w:t>, because all non-goal nodes will have the same value, which defeats the purpose of the heuristic.  This will result in A* performing almost exactly the same as uniform cost search.</w:t>
+        <w:t xml:space="preserve"> This heuristic is admissible, because the value is always less than or equal to the total distance to the goal, but it is not useful, because all non-goal nodes will have the same value, which defeats the purpose of the heuristic.  This will result in A* performing almost exactly the same as uniform cost search.</w:t>
       </w:r>
     </w:p>
     <w:p>
@@ -3225,7 +3268,15 @@
             <w:sz w:val="24"/>
             <w:szCs w:val="24"/>
           </w:rPr>
-          <m:t>=Euclidean distnce from current node to goal node</m:t>
+          <m:t>=Euclidean distnce from c</m:t>
+        </m:r>
+        <m:r>
+          <w:rPr>
+            <w:rFonts w:ascii="Cambria Math" w:eastAsiaTheme="minorEastAsia" w:hAnsi="Cambria Math" w:cs="Times New Roman"/>
+            <w:sz w:val="24"/>
+            <w:szCs w:val="24"/>
+          </w:rPr>
+          <m:t>urrent node to goal node</m:t>
         </m:r>
       </m:oMath>
       <w:r>
@@ -3234,25 +3285,7 @@
           <w:sz w:val="24"/>
           <w:szCs w:val="24"/>
         </w:rPr>
-        <w:t xml:space="preserve">  This is a fairly good heuristic, because it is admissible, as Euclidean distance is always less than or equal to the total path length to a goal in a gridworld.  It is also fairly useful, as nearly all spaces in the gridworld will h</w:t>
-      </w:r>
-      <w:proofErr w:type="spellStart"/>
-      <w:r>
-        <w:rPr>
-          <w:rFonts w:ascii="Times New Roman" w:eastAsiaTheme="minorEastAsia" w:hAnsi="Times New Roman" w:cs="Times New Roman"/>
-          <w:sz w:val="24"/>
-          <w:szCs w:val="24"/>
-        </w:rPr>
-        <w:t>ave</w:t>
-      </w:r>
-      <w:proofErr w:type="spellEnd"/>
-      <w:r>
-        <w:rPr>
-          <w:rFonts w:ascii="Times New Roman" w:eastAsiaTheme="minorEastAsia" w:hAnsi="Times New Roman" w:cs="Times New Roman"/>
-          <w:sz w:val="24"/>
-          <w:szCs w:val="24"/>
-        </w:rPr>
-        <w:t xml:space="preserve"> distinct values in </w:t>
+        <w:t xml:space="preserve">  This is a fairly good heuristic, because it is admissible, as Euclidean distance is always less than or equal to the total path length to a goal in a gridworld.  It is also fairly useful, as nearly all spaces in the gridworld will have distinct values in </w:t>
       </w:r>
       <m:oMath>
         <m:r>
@@ -3468,43 +3501,34 @@
           <w:sz w:val="24"/>
           <w:szCs w:val="24"/>
         </w:rPr>
-        <w:t xml:space="preserve"> This heuristic is also admissible, as the Manhattan distance is equal to the path length to the goal, and half that distan</w:t>
-      </w:r>
-      <w:proofErr w:type="spellStart"/>
+        <w:t xml:space="preserve"> This heuristic is also admissible, as the Manhattan distance is equal to the path length to the goal, and half that distance is always less than or equal to that distance.  This heuristic runs into the same problem as the Manhattan distance, but is slightly worse, because it is dominated by the Manhattan distance, so less emphasis is placed on nodes being close to the goal, and more is placed on simply being farther away from the start node in the A* search.  This search will almost certainly result in more nodes being expanded than for the regular Manhattan distance </w:t>
+      </w:r>
       <w:r>
         <w:rPr>
           <w:rFonts w:ascii="Times New Roman" w:eastAsiaTheme="minorEastAsia" w:hAnsi="Times New Roman" w:cs="Times New Roman"/>
           <w:sz w:val="24"/>
           <w:szCs w:val="24"/>
         </w:rPr>
-        <w:t>ce</w:t>
-      </w:r>
-      <w:proofErr w:type="spellEnd"/>
+        <w:lastRenderedPageBreak/>
+        <w:t>heuristic</w:t>
+      </w:r>
       <w:r>
         <w:rPr>
           <w:rFonts w:ascii="Times New Roman" w:eastAsiaTheme="minorEastAsia" w:hAnsi="Times New Roman" w:cs="Times New Roman"/>
           <w:sz w:val="24"/>
           <w:szCs w:val="24"/>
         </w:rPr>
-        <w:t xml:space="preserve"> is always less than or equal to that distance.  This heuristic runs into the same problem as the Manhattan distance, but is slightly worse, because it is dominated by the Manhattan distance, so less emphasis is placed on nodes being close to the goal, and more is placed on simply being farther away from the start node in the A* search.  This search will </w:t>
-      </w:r>
-      <w:proofErr w:type="gramStart"/>
+        <w:t>, because the underestimation of the remaining distance to the goal will cause other extraneous nodes to be visited before finally visiting the goal node, because their heuristic costs will be artificially low</w:t>
+      </w:r>
+      <w:bookmarkStart w:id="0" w:name="_GoBack"/>
+      <w:bookmarkEnd w:id="0"/>
       <w:r>
         <w:rPr>
           <w:rFonts w:ascii="Times New Roman" w:eastAsiaTheme="minorEastAsia" w:hAnsi="Times New Roman" w:cs="Times New Roman"/>
           <w:sz w:val="24"/>
           <w:szCs w:val="24"/>
         </w:rPr>
-        <w:t>almost</w:t>
-      </w:r>
-      <w:proofErr w:type="gramEnd"/>
-      <w:r>
-        <w:rPr>
-          <w:rFonts w:ascii="Times New Roman" w:eastAsiaTheme="minorEastAsia" w:hAnsi="Times New Roman" w:cs="Times New Roman"/>
-          <w:sz w:val="24"/>
-          <w:szCs w:val="24"/>
-        </w:rPr>
-        <w:t xml:space="preserve"> certainly result in more nodes being expanded than for the regular Manhattan distance heuristic.</w:t>
+        <w:t>.</w:t>
       </w:r>
     </w:p>
     <w:p>

</xml_diff>